<commit_message>
added latest version of ms
</commit_message>
<xml_diff>
--- a/manuscript/Manuscript.docx
+++ b/manuscript/Manuscript.docx
@@ -4425,12 +4425,16 @@
         <w:contextualSpacing w:val="0"/>
         <w:rPr>
           <w:rFonts w:eastAsiaTheme="minorEastAsia"/>
+          <w:b w:val="0"/>
+          <w:bCs w:val="0"/>
           <w:lang w:val="en-US"/>
         </w:rPr>
       </w:pPr>
       <w:r>
         <w:rPr>
           <w:rFonts w:eastAsiaTheme="minorEastAsia"/>
+          <w:b w:val="0"/>
+          <w:bCs w:val="0"/>
           <w:lang w:val="en-US"/>
         </w:rPr>
         <w:t>New mitochondrial</w:t>
@@ -4438,6 +4442,8 @@
       <w:r>
         <w:rPr>
           <w:rFonts w:eastAsiaTheme="minorEastAsia"/>
+          <w:b w:val="0"/>
+          <w:bCs w:val="0"/>
           <w:lang w:val="en-US"/>
         </w:rPr>
         <w:t xml:space="preserve"> and symbiont genomes for nine </w:t>
@@ -4445,6 +4451,8 @@
       <w:r>
         <w:rPr>
           <w:rFonts w:eastAsiaTheme="minorEastAsia"/>
+          <w:b w:val="0"/>
+          <w:bCs w:val="0"/>
           <w:lang w:val="en-US"/>
         </w:rPr>
         <w:t xml:space="preserve">species of </w:t>
@@ -4452,6 +4460,8 @@
       <w:r>
         <w:rPr>
           <w:rFonts w:eastAsiaTheme="minorEastAsia"/>
+          <w:b w:val="0"/>
+          <w:bCs w:val="0"/>
           <w:lang w:val="en-US"/>
         </w:rPr>
         <w:t>vesicomyid clam</w:t>
@@ -4459,6 +4469,8 @@
       <w:r>
         <w:rPr>
           <w:rFonts w:eastAsiaTheme="minorEastAsia"/>
+          <w:b w:val="0"/>
+          <w:bCs w:val="0"/>
           <w:lang w:val="en-US"/>
         </w:rPr>
         <w:t xml:space="preserve">s </w:t>
@@ -4466,6 +4478,8 @@
       <w:r>
         <w:rPr>
           <w:rFonts w:eastAsiaTheme="minorEastAsia"/>
+          <w:b w:val="0"/>
+          <w:bCs w:val="0"/>
           <w:lang w:val="en-US"/>
         </w:rPr>
         <w:t>were sequenced in this study</w:t>
@@ -4473,6 +4487,8 @@
       <w:r>
         <w:rPr>
           <w:rFonts w:eastAsiaTheme="minorEastAsia"/>
+          <w:b w:val="0"/>
+          <w:bCs w:val="0"/>
           <w:lang w:val="en-US"/>
         </w:rPr>
         <w:t xml:space="preserve">, </w:t>
@@ -4480,6 +4496,8 @@
       <w:r>
         <w:rPr>
           <w:rFonts w:eastAsiaTheme="minorEastAsia"/>
+          <w:b w:val="0"/>
+          <w:bCs w:val="0"/>
           <w:lang w:val="en-US"/>
         </w:rPr>
         <w:t xml:space="preserve">while </w:t>
@@ -4487,6 +4505,8 @@
       <w:r>
         <w:rPr>
           <w:rFonts w:eastAsiaTheme="minorEastAsia"/>
+          <w:b w:val="0"/>
+          <w:bCs w:val="0"/>
           <w:lang w:val="en-US"/>
         </w:rPr>
         <w:t xml:space="preserve">genomes for another four </w:t>
@@ -4494,6 +4514,8 @@
       <w:r>
         <w:rPr>
           <w:rFonts w:eastAsiaTheme="minorEastAsia"/>
+          <w:b w:val="0"/>
+          <w:bCs w:val="0"/>
           <w:lang w:val="en-US"/>
         </w:rPr>
         <w:t xml:space="preserve">species </w:t>
@@ -4501,6 +4523,8 @@
       <w:r>
         <w:rPr>
           <w:rFonts w:eastAsiaTheme="minorEastAsia"/>
+          <w:b w:val="0"/>
+          <w:bCs w:val="0"/>
           <w:lang w:val="en-US"/>
         </w:rPr>
         <w:t>were retrieved from previous publications</w:t>
@@ -4508,6 +4532,8 @@
       <w:r>
         <w:rPr>
           <w:rFonts w:eastAsiaTheme="minorEastAsia"/>
+          <w:b w:val="0"/>
+          <w:bCs w:val="0"/>
           <w:lang w:val="en-US"/>
         </w:rPr>
         <w:t xml:space="preserve"> </w:t>
@@ -4515,6 +4541,8 @@
       <w:r>
         <w:rPr>
           <w:rFonts w:eastAsiaTheme="minorEastAsia"/>
+          <w:b w:val="0"/>
+          <w:bCs w:val="0"/>
           <w:lang w:val="en-US"/>
         </w:rPr>
         <w:fldChar w:fldCharType="begin"/>
@@ -4522,6 +4550,8 @@
       <w:r>
         <w:rPr>
           <w:rFonts w:eastAsiaTheme="minorEastAsia"/>
+          <w:b w:val="0"/>
+          <w:bCs w:val="0"/>
           <w:lang w:val="en-US"/>
         </w:rPr>
         <w:instrText xml:space="preserve"> ADDIN ZOTERO_ITEM CSL_CITATION {"citationID":"a26crpjivr6","properties":{"formattedCitation":"[7,29,35\\uc0\\u8211{}41]","plainCitation":"[7,29,35–41]","noteIndex":0},"citationItems":[{"id":9321,"uris":["http://zotero.org/users/2083583/items/GX3H5TH9"],"uri":["http://zotero.org/users/2083583/items/GX3H5TH9"],"itemData":{"id":9321,"type":"article-journal","abstract":"The mitochondrial genomes of bivalves have often been used for comparative genomics and for resolving phylogenetic relationships. More than 100 bivalve complete mitochondrial genomes have been sequenced to date. However, few mitochondrial genomes have been reported for deep-sea chemosymbiotic bivalves, which belong to the subclasses Pteriomorphia and Heterodonta. In the present study, we sequenced the mitochondrial genomes of eight deep-sea chemosymbiotic bivalve species: three species of Bathymodiolus mussels (B. japonicus, B. platifrons, and B. septemdierum), four species of vesicomyid clams (Abyssogena mariana, A. phaseoliformis, Isorropodon fossajaponicum, and Phreagena okutanii, all of which were formerly classified in the genus Calyptogena), and one species of thyasirid clam (Conchocele cf. bisecta). With a few exceptions, these mitochondrial genomes contained genes that are typical of metazoans: 13 protein-coding genes, two rRNA genes, and 22 tRNA genes. The major non-coding region with a high A+T content of each genome, which contained tandem repeats and hairpins, was hypothesized to function as a control region. The phylogenetic trees of Pteriomorphia and Heterodonta were reconstructed based on the concatenated sequences of 14 shared genes. Bathymodiolus formed a monophyletic clade with asymbiotic Mytilidae mussels, the vesicomyid clams formed a monophyly that was sister to the Veneridae, and C. cf. bisecta branched basally in the Heterodonta. It is known that the gene orders of mitochondrial genomes vary among bivalves. To examine whether gene order variation exhibits phylogenetic signals, tree topologies based on the minimum number of gene rearrangements were reconstructed for two clades (superfamily Tellinoidea, which includes the Psammobiidae, Semelidae, Solecurtidae, and Tellinidae; and the clade comprising the Myidae, Mactridae, Arcticidae, Vesicomyidae, and Veneridae) with high statistical support in sequence-based phylogenies. The resulting tree topologies were almost identical to those of the sequence-based trees. Our present findings suggest that the evolution of bivalves could be precisely traced back through the analysis of mitochondrial genomes, and that such an analysis could contribute to understanding bivalve evolution and diversity.","container-title":"Marine Genomics","DOI":"10.1016/j.margen.2016.09.003","ISSN":"1876-7478","journalAbbreviation":"Mar Genomics","language":"eng","note":"00009 \nPMID: 27720682","page":"43-52","source":"PubMed","title":"Updated mitochondrial phylogeny of Pteriomorph and Heterodont Bivalvia, including deep-sea chemosymbiotic Bathymodiolus mussels, vesicomyid clams and the thyasirid clam Conchocele cf. bisecta","volume":"31","author":[{"family":"Ozawa","given":"Genki"},{"family":"Shimamura","given":"Shigeru"},{"family":"Takaki","given":"Yoshihiro"},{"family":"Yokobori","given":"Shin-Ichi"},{"family":"Ohara","given":"Yasuhiko"},{"family":"Takishita","given":"Kiyotaka"},{"family":"Maruyama","given":"Tadashi"},{"family":"Fujikura","given":"Katsunori"},{"family":"Yoshida","given":"Takao"}],"issued":{"date-parts":[["2017",2]]}}},{"id":648,"uris":["http://zotero.org/users/2083583/items/VWN8C7R2"],"uri":["http://zotero.org/users/2083583/items/VWN8C7R2"],"itemData":{"id":648,"type":"article-journal","abstract":"To understand reductive genome evolution (RGE), we comparatively analyzed the recently reported small genomes of two chemoautotrophic, intracellular symbionts of deep-sea clams, Calyptogena okutanii and C. magnifica. Both genomes lack most genes for DNA recombination and repair such as recA and mutY. Their genome architectures were highly conserved except one inversion. Many deletions from small (&lt;100 bp) to large (1–11 kbp) sizes were detected and the deletion numbers decreased exponentially with size. Densities of deletions and short-repeats, as well as A+T content were higher in non-coding regions than in coding regions. Because Calyptogena symbiont genomes lack recA, we propose that deletions and the single inversion occurred by RecA-independent recombination (RIR) at short-repeats with simultaneous consumption of repeats, and that short-repeats were regenerated by accelerated mutations with enhanced A+T bias due to the absence of mutY. We further propose that extant Calyptogena symbiont genomes are in an actively reducing stage of RGE consisting of small and large deletions, and the deletions are caused by short-repeat dependent RIR along with regeneration of short-repeats. In future, the RGE rate will slowdown when the gene repertoires approach the minimum gene set necessary for intracellular symbiotic life.","container-title":"Extremophiles","DOI":"10.1007/s00792-008-0141-2","ISSN":"1431-0651, 1433-4909","issue":"3","journalAbbreviation":"Extremophiles","language":"en","page":"365-374","source":"link.springer.com","title":"Reductive genome evolution in chemoautotrophic intracellular symbionts of deep-sea Calyptogena clams","volume":"12","author":[{"family":"Kuwahara","given":"Hirokazu"},{"family":"Takaki","given":"Yoshihiro"},{"family":"Yoshida","given":"Takao"},{"family":"Shimamura","given":"Shigeru"},{"family":"Takishita","given":"Kiyotaka"},{"family":"Reimer","given":"James D."},{"family":"Kato","given":"Chiaki"},{"family":"Maruyama","given":"Tadashi"}],"issued":{"date-parts":[["2008",2,28]]}}},{"id":9548,"uris":["http://zotero.org/users/2083583/items/QKJY9XUU"],"uri":["http://zotero.org/users/2083583/items/QKJY9XUU"],"itemData":{"id":9548,"type":"article-journal","abstract":"Endosymbiosis with chemosynthetic bacteria has enabled many deep-sea invertebrates to thrive at hydrothermal vents and cold seeps, but most previous studies on this mutualism have focused on the bacteria only. Vesicomyid clams dominate global deep-sea chemosynthesis-based ecosystems. They differ from most deep-sea symbiotic animals in passing their symbionts from parent to offspring, enabling intricate co-evolution between the host and the symbiont. Here, we sequenced the genomes of the clam Archivesica marissinica (Bivalvia: Vesicomyidae) and its bacterial symbiont to understand the genomic/metabolic integration behind this symbiosis. At 1.52 gigabases, the clam genome encodes 28 genes horizontally transferred from bacteria, a large number of pseudogenes and transposable elements whose massive expansion corresponded to the timing of the rise and subsequent divergence of symbiontbearing vesicomyids. The genome exhibits gene family expansion in cellular processes that likely facilitate chemoautotrophy, including gas delivery to support energy and carbon production, metabolite exchange with the symbiont, and regulation of the bacteriocyte population. Contraction in cellulase genes is likely adaptive to the shift from phytoplankton-derived to bacteria-based food. It also shows contraction in bacterial recognition gene familie, indicative of suppressed immune response to the endosymbiont. The gammaproteobacterium endosymbiont has a reduced genome of 1.03 megabases but retains complete pathways for sulfur oxidation, carbon fixation, and biosynthesis of 20 common amino acids, indicating the host’s high dependence on the symbiont for nutrition. Overall, the host-symbiont genomes show not only tight metabolic complementarity, but also distinct signatures of co-evolution allowing the vesicomyids to thrive in chemosynthesis-based ecosystems.","container-title":"Molecular Biology and Evolution","DOI":"10.1093/molbev/msaa241","ISSN":"0737-4038, 1537-1719","language":"en","note":"00000","source":"Crossref","title":"Host-Endosymbiont Genome Integration in a Deep-Sea Chemosymbiotic Clam","URL":"https://academic.oup.com/mbe/advance-article/doi/10.1093/molbev/msaa241/5909661","author":[{"family":"Ip","given":"Jack Chi-Ho"},{"family":"Xu","given":"Ting"},{"family":"Sun","given":"Jin"},{"family":"Li","given":"Runsheng"},{"family":"Chen","given":"Chong"},{"family":"Lan","given":"Yi"},{"family":"Han","given":"Zhuang"},{"family":"Zhang","given":"Haibin"},{"family":"Wei","given":"Jiangong"},{"family":"Wang","given":"Hongbin"},{"family":"Tao","given":"Jun"},{"family":"Cai","given":"Zongwei"},{"family":"Qian","given":"Pei-Yuan"},{"family":"Qiu","given":"Jian-Wen"}],"editor":[{"family":"Gojobori","given":"Jun"}],"accessed":{"date-parts":[["2020",9,29]]},"issued":{"date-parts":[["2020",9,21]]}}},{"id":10051,"uris":["http://zotero.org/users/2083583/items/MT4GVH9X"],"uri":["http://zotero.org/users/2083583/items/MT4GVH9X"],"itemData":{"id":10051,"type":"article-journal","abstract":"Bacterial symbionts bring a wealth of functions to the associations they participate in, but by doing so, they endanger the genes and genomes underlying these abilities. When bacterial symbionts become obligately associated with their hosts, their genomes are thought to decay towards an organelle-like fate due to decreased homologous recombination and inefficient selection. However, numerous associations exist that counter these expectations, especially in marine environments, possibly due to ongoing horizontal gene flow. Despite extensive theoretical treatment, no empirical study thus far has connected these underlying population genetic processes with long-term evolutionary outcomes. By sampling marine chemosynthetic bacterial-bivalve endosymbioses that range from primarily vertical to strictly horizontal transmission, we tested this canonical theory. We found that transmission mode strongly predicts homologous recombination rates, and that exceedingly low recombination rates are associated with moderate genome degradation in the marine symbionts with nearly strict vertical transmission. Nonetheless, even the most degraded marine endosymbiont genomes are occasionally horizontally transmitted and are much larger than their terrestrial insect symbiont counterparts. Therefore, horizontal transmission and recombination enable efficient natural selection to maintain intermediate symbiont genome sizes and substantial functional genetic variation.","container-title":"PLOS Genetics","DOI":"10.1371/journal.pgen.1008935","ISSN":"1553-7404","issue":"8","journalAbbreviation":"PLOS Genetics","language":"en","note":"00002 \npublisher: Public Library of Science","page":"e1008935","source":"PLoS Journals","title":"Horizontal transmission and recombination maintain forever young bacterial symbiont genomes","volume":"16","author":[{"family":"Russell","given":"Shelbi L."},{"family":"Pepper-Tunick","given":"Evan"},{"family":"Svedberg","given":"Jesper"},{"family":"Byrne","given":"Ashley"},{"family":"Castillo","given":"Jennie Ruelas"},{"family":"Vollmers","given":"Christopher"},{"family":"Beinart","given":"Roxanne A."},{"family":"Corbett-Detig","given":"Russell"}],"issued":{"date-parts":[["2020",8,25]]}}},{"id":6909,"uris":["http://zotero.org/users/2083583/items/G6W3W944"],"uri":["http://zotero.org/users/2083583/items/G6W3W944"],"itemData":{"id":6909,"type":"article-journal","abstract":"Chemoautotrophic endosymbionts are the metabolic cornerstone of hydrothermal vent communities, providing invertebrate hosts with nearly all of their nutrition. The Calyptogena magnifica (Bivalvia: Vesicomyidae) symbiont, Candidatus Ruthia magnifica, is the first intracellular sulfur-oxidizing endosymbiont to have its genome sequenced, revealing a suite of metabolic capabilities. The genome encodes major chemoautotrophic pathways as well as pathways for biosynthesis of vitamins, cofactors, and all 20 amino acids required by the clam.\nA chemoautotrophic symbiont of the giant clam found in hydrothermal vents has a complex metabolic repertoire and can provide its host with most nutritional needs.\nA chemoautotrophic symbiont of the giant clam found in hydrothermal vents has a complex metabolic repertoire and can provide its host with most nutritional needs.","container-title":"Science","DOI":"10.1126/science.1138438","ISSN":"0036-8075, 1095-9203","issue":"5814","language":"en","note":"PMID: 17303757","page":"998-1000","source":"science.sciencemag.org","title":"The Calyptogena magnifica Chemoautotrophic Symbiont Genome","volume":"315","author":[{"family":"Newton","given":"I. L. G."},{"family":"Woyke","given":"T."},{"family":"Auchtung","given":"T. A."},{"family":"Dilly","given":"G. F."},{"family":"Dutton","given":"R. J."},{"family":"Fisher","given":"M. C."},{"family":"Fontanez","given":"K. M."},{"family":"Lau","given":"E."},{"family":"Stewart","given":"F. J."},{"family":"Richardson","given":"P. M."},{"family":"Barry","given":"K. W."},{"family":"Saunders","given":"E."},{"family":"Detter","given":"J. C."},{"family":"Wu","given":"D."},{"family":"Eisen","given":"J. A."},{"family":"Cavanaugh","given":"C. M."}],"issued":{"date-parts":[["2007",2,16]]}}},{"id":10410,"uris":["http://zotero.org/users/2083583/items/F7FLQVHR"],"uri":["http://zotero.org/users/2083583/items/F7FLQVHR"],"itemData":{"id":10410,"type":"article-journal","abstract":"Chemoautotrophic marine bacteria from the SUP05 clade of marine gammaproteobacteria often dominate low-oxygen waters in upwelling regions, fjords, and hydrothermal systems. Here, we announce the complete genome sequence of “Candidatus Thioglobus autotrophica” strain EF1, the first cultured chemoautotrophic representative from the SUP05 clade.","container-title":"Genome Announcements","DOI":"10.1128/genomeA.01156-15","ISSN":"2169-8287","issue":"5","journalAbbreviation":"Genome Announc","note":"00018 \nPMID: 26494660\nPMCID: PMC4616170","page":"e01156-15","source":"PubMed Central","title":"Genome Sequence of “Candidatus Thioglobus autotrophica” Strain EF1, a Chemoautotroph from the SUP05 Clade of Marine Gammaproteobacteria","volume":"3","author":[{"family":"Shah","given":"Vega"},{"family":"Morris","given":"Robert M."}],"issued":{"date-parts":[["2015",10,22]]}}},{"id":9117,"uris":["http://zotero.org/users/2083583/items/QPXZELBZ"],"uri":["http://zotero.org/users/2083583/items/QPXZELBZ"],"itemData":{"id":9117,"type":"article-journal","abstract":"The deep-sea chemosynthetic environment is one of the most extreme environments on the Earth, with low oxygen, high hydrostatic pressure and high levels of toxic substances. Species of the family Vesicomyidae are among the dominant chemosymbiotic bivalves found in this harsh habitat. Mitochondria play a vital role in oxygen usage and energy metabolism; thus, they may be under selection during the adaptive evolution of deep-sea vesicomyids. In this study, the mitochondrial genome (mitogenome) of the vesicomyid bivalve Calyptogena marissinica was sequenced with Illumina sequencing. The mitogenome of C. marissinica is 17,374 bp in length and contains 13 protein-coding genes, 2 ribosomal RNA genes (rrnS and rrnL) and 22 transfer RNA genes. All of these genes are encoded on the heavy strand. Some special elements, such as tandem repeat sequences, “G(A)nT” motifs and AT-rich sequences, were observed in the control region of the C. marissinica mitogenome, which is involved in the regulation of replication and transcription of the mitogenome and may be helpful in adjusting the mitochondrial energy metabolism of organisms to adapt to the deep-sea chemosynthetic environment. The gene arrangement of protein-coding genes was identical to that of other sequenced vesicomyids. Phylogenetic analyses clustered C. marissinica with previously reported vesicomyid bivalves with high support values. Positive selection analysis revealed evidence of adaptive change in the mitogenome of Vesicomyidae. Ten potentially important adaptive residues were identified, which were located in cox1, cox3, cob, nad2, nad4 and nad5. Overall, this study sheds light on the mitogenomic adaptation of vesicomyid bivalves that inhabit the deep-sea chemosynthetic environment.","container-title":"PLoS ONE","DOI":"10.1371/journal.pone.0217952","ISSN":"1932-6203","issue":"9","journalAbbreviation":"PLoS One","note":"PMID: 31536521\nPMCID: PMC6752807","source":"PubMed Central","title":"The complete mitochondrial genome of Calyptogena marissinica (Heterodonta: Veneroida: Vesicomyidae): Insight into the deep-sea adaptive evolution of vesicomyids","title-short":"The complete mitochondrial genome of Calyptogena marissinica (Heterodonta","URL":"https://www.ncbi.nlm.nih.gov/pmc/articles/PMC6752807/","volume":"14","author":[{"family":"Yang","given":"Mei"},{"family":"Gong","given":"Lin"},{"family":"Sui","given":"Jixing"},{"family":"Li","given":"Xinzheng"}],"accessed":{"date-parts":[["2020",3,5]]},"issued":{"date-parts":[["2019",9,19]]}}},{"id":9318,"uris":["http://zotero.org/users/2083583/items/CPC9FEXZ"],"uri":["http://zotero.org/users/2083583/items/CPC9FEXZ"],"itemData":{"id":9318,"type":"article-journal","abstract":"The mitochondrial genome of the hydrothermal vent clam Calyptogena magnifica (Bivalvia, Veneroida, Vesicomyidae) is reported for the first time in this study. The total length of its mitochondrial genome is 19 738 bp with overall GC content of 31.6%. The mitochondrial genome consists of 36 genes, including 13 protein-coding sequences, 2 rRNA and 21 tRNA genes. Two distinct repeat motifs are located between tRNATrp and ND6.","container-title":"Mitochondrial DNA Part A","DOI":"10.3109/19401736.2015.1089488","ISSN":"2470-1394","issue":"6","note":"00009 \npublisher: Taylor &amp; Francis\n_eprint: https://doi.org/10.3109/19401736.2015.1089488\nPMID: 26462964","page":"4333-4335","source":"Taylor and Francis+NEJM","title":"Complete mitochondrial genome of hydrothermal vent clam Calyptogena magnifica","volume":"27","author":[{"family":"Liu","given":"Helu"},{"family":"Cai","given":"Shanya"},{"family":"Zhang","given":"Haibin"},{"family":"Vrijenhoek","given":"Robert C."}],"issued":{"date-parts":[["2016",11,1]]}}},{"id":10365,"uris":["http://zotero.org/users/2083583/items/VZGPQYZT"],"uri":["http://zotero.org/users/2083583/items/VZGPQYZT"],"itemData":{"id":10365,"type":"article-journal","abstract":"The family Mytilidae is a family of bivalve mussels that are distributed worldwide in diverse marine habitats. Within the family, classification systems and phylogenetic relationships among subfamilies remain not yet fully resolved. In this study, we newly determined 9 mitochondrial genome sequences from 7 subfamilies: Bathymodiolus thermophilus (Bathymodiolinae), Modiolus nipponicus (Modiolinae), Lithophaga curta (the first representative of Lithophaginae), Brachidontes mutabilis (Brachidontinae), Mytilisepta virgata (Brachidontinae), Mytilisepta keenae (Brachidontinae), Crenomytilus grayanus (Mytilinae), Gregariella coralliophaga (Crenellinae), and Septifer bilocularis (the first representative of Septiferinae). Phylogenetic trees using maximum likelihood and Bayesian inference methods for 28 mitochondrial genomes (including 19 previously published sequences) showed two major clades with high support values: Clade 1 ((Bathymodiolinae + Modiolinae) + (Lithophaginae + Limnoperninae)) and Clade 2 (((Mytilinae + Crenellinae) + Septiferinae) + Brachidontinae). The position of the genus Lithophaga (representing Lithophaginae) differed from a previously published molecular phylogeny. Divergence time analysis with a molecular clock indicated that lineage splitting among the major subfamilies of Mytilidae (including the habitat transition from marine to freshwater environments by ancestral Limnoperninae) occurred in the Mesozoic period, coinciding with high diversification rates of marine fauna during that time. This is the first mitochondrial genome-based phylogenetic study of the Mytilidae that covers nearly all subfamily members, excluding the subfamily Dacrydiinae.","container-title":"Molecular Phylogenetics and Evolution","DOI":"10.1016/j.ympev.2019.106533","ISSN":"1055-7903","journalAbbreviation":"Molecular Phylogenetics and Evolution","language":"en","note":"00019","page":"106533","source":"ScienceDirect","title":"A mitochondrial genome phylogeny of Mytilidae (Bivalvia: Mytilida)","title-short":"A mitochondrial genome phylogeny of Mytilidae (Bivalvia","volume":"139","author":[{"family":"Lee","given":"Yucheol"},{"family":"Kwak","given":"Haena"},{"family":"Shin","given":"Jinkyung"},{"family":"Kim","given":"Seung-Chul"},{"family":"Kim","given":"Taeho"},{"family":"Park","given":"Joong-Ki"}],"issued":{"date-parts":[["2019",10,1]]}}}],"schema":"https://github.com/citation-style-language/schema/raw/master/csl-citation.json"} </w:instrText>
@@ -4529,48 +4559,26 @@
       <w:r>
         <w:rPr>
           <w:rFonts w:eastAsiaTheme="minorEastAsia"/>
+          <w:b w:val="0"/>
+          <w:bCs w:val="0"/>
           <w:lang w:val="en-US"/>
         </w:rPr>
         <w:fldChar w:fldCharType="separate"/>
       </w:r>
       <w:r>
         <w:rPr>
-          <w:color w:val="000000"/>
-          <w:lang w:val="en-US"/>
-        </w:rPr>
-        <w:t>[7</w:t>
-      </w:r>
-      <w:r>
-        <w:rPr>
-          <w:color w:val="000000"/>
-          <w:lang w:val="en-US"/>
-        </w:rPr>
-        <w:t xml:space="preserve">, </w:t>
-      </w:r>
-      <w:r>
-        <w:rPr>
-          <w:color w:val="000000"/>
-          <w:lang w:val="en-US"/>
-        </w:rPr>
-        <w:t>29</w:t>
-      </w:r>
-      <w:r>
-        <w:rPr>
-          <w:color w:val="000000"/>
-          <w:lang w:val="en-US"/>
-        </w:rPr>
-        <w:t xml:space="preserve">, </w:t>
-      </w:r>
-      <w:r>
-        <w:rPr>
-          <w:color w:val="000000"/>
-          <w:lang w:val="en-US"/>
-        </w:rPr>
-        <w:t>35–41]</w:t>
+          <w:b w:val="0"/>
+          <w:bCs w:val="0"/>
+          <w:color w:val="000000"/>
+          <w:lang w:val="en-US"/>
+        </w:rPr>
+        <w:t>[7, 29, 35–41]</w:t>
       </w:r>
       <w:r>
         <w:rPr>
           <w:rFonts w:eastAsiaTheme="minorEastAsia"/>
+          <w:b w:val="0"/>
+          <w:bCs w:val="0"/>
           <w:lang w:val="en-US"/>
         </w:rPr>
         <w:fldChar w:fldCharType="end"/>
@@ -4578,6 +4586,8 @@
       <w:r>
         <w:rPr>
           <w:rFonts w:eastAsiaTheme="minorEastAsia"/>
+          <w:b w:val="0"/>
+          <w:bCs w:val="0"/>
           <w:lang w:val="en-US"/>
         </w:rPr>
         <w:t xml:space="preserve">. </w:t>
@@ -4585,6 +4595,8 @@
       <w:r>
         <w:rPr>
           <w:rFonts w:eastAsiaTheme="minorEastAsia"/>
+          <w:b w:val="0"/>
+          <w:bCs w:val="0"/>
           <w:lang w:val="en-US"/>
         </w:rPr>
         <w:t>Bacterial relatives of the SUP05 clade (</w:t>
@@ -4593,6 +4605,8 @@
       <w:r>
         <w:rPr>
           <w:rFonts w:eastAsiaTheme="minorEastAsia"/>
+          <w:b w:val="0"/>
+          <w:bCs w:val="0"/>
           <w:i/>
           <w:lang w:val="en-US"/>
         </w:rPr>
@@ -4602,6 +4616,8 @@
       <w:r>
         <w:rPr>
           <w:rFonts w:eastAsiaTheme="minorEastAsia"/>
+          <w:b w:val="0"/>
+          <w:bCs w:val="0"/>
           <w:i/>
           <w:lang w:val="en-US"/>
         </w:rPr>
@@ -4610,6 +4626,8 @@
       <w:r>
         <w:rPr>
           <w:rFonts w:eastAsiaTheme="minorEastAsia"/>
+          <w:b w:val="0"/>
+          <w:bCs w:val="0"/>
           <w:lang w:val="en-US"/>
         </w:rPr>
         <w:t xml:space="preserve"> symbiont [Won et al. </w:t>
@@ -4618,6 +4636,8 @@
       <w:r>
         <w:rPr>
           <w:rFonts w:eastAsiaTheme="minorEastAsia"/>
+          <w:b w:val="0"/>
+          <w:bCs w:val="0"/>
           <w:lang w:val="en-US"/>
         </w:rPr>
         <w:t>unpubl</w:t>
@@ -4626,6 +4646,8 @@
       <w:r>
         <w:rPr>
           <w:rFonts w:eastAsiaTheme="minorEastAsia"/>
+          <w:b w:val="0"/>
+          <w:bCs w:val="0"/>
           <w:lang w:val="en-US"/>
         </w:rPr>
         <w:t>.]</w:t>
@@ -4633,6 +4655,8 @@
       <w:r>
         <w:rPr>
           <w:rFonts w:eastAsiaTheme="minorEastAsia"/>
+          <w:b w:val="0"/>
+          <w:bCs w:val="0"/>
           <w:lang w:val="en-US"/>
         </w:rPr>
         <w:t xml:space="preserve">, </w:t>
@@ -4640,6 +4664,8 @@
       <w:r>
         <w:rPr>
           <w:rFonts w:eastAsiaTheme="minorEastAsia"/>
+          <w:b w:val="0"/>
+          <w:bCs w:val="0"/>
           <w:i/>
           <w:lang w:val="en-US"/>
         </w:rPr>
@@ -4648,6 +4674,8 @@
       <w:r>
         <w:rPr>
           <w:rFonts w:eastAsiaTheme="minorEastAsia"/>
+          <w:b w:val="0"/>
+          <w:bCs w:val="0"/>
           <w:lang w:val="en-US"/>
         </w:rPr>
         <w:t xml:space="preserve"> </w:t>
@@ -4656,6 +4684,8 @@
       <w:r>
         <w:rPr>
           <w:rFonts w:eastAsiaTheme="minorEastAsia"/>
+          <w:b w:val="0"/>
+          <w:bCs w:val="0"/>
           <w:lang w:val="en-US"/>
         </w:rPr>
         <w:t>Thioglobus</w:t>
@@ -4664,6 +4694,8 @@
       <w:r>
         <w:rPr>
           <w:rFonts w:eastAsiaTheme="minorEastAsia"/>
+          <w:b w:val="0"/>
+          <w:bCs w:val="0"/>
           <w:lang w:val="en-US"/>
         </w:rPr>
         <w:t xml:space="preserve"> </w:t>
@@ -4672,6 +4704,8 @@
       <w:r>
         <w:rPr>
           <w:rFonts w:eastAsiaTheme="minorEastAsia"/>
+          <w:b w:val="0"/>
+          <w:bCs w:val="0"/>
           <w:lang w:val="en-US"/>
         </w:rPr>
         <w:t>autotrophicus</w:t>
@@ -4680,6 +4714,8 @@
       <w:r>
         <w:rPr>
           <w:rFonts w:eastAsiaTheme="minorEastAsia"/>
+          <w:b w:val="0"/>
+          <w:bCs w:val="0"/>
           <w:lang w:val="en-US"/>
         </w:rPr>
         <w:t xml:space="preserve"> </w:t>
@@ -4687,6 +4723,8 @@
       <w:r>
         <w:rPr>
           <w:rFonts w:eastAsiaTheme="minorEastAsia"/>
+          <w:b w:val="0"/>
+          <w:bCs w:val="0"/>
           <w:lang w:val="en-US"/>
         </w:rPr>
         <w:fldChar w:fldCharType="begin"/>
@@ -4694,6 +4732,8 @@
       <w:r>
         <w:rPr>
           <w:rFonts w:eastAsiaTheme="minorEastAsia"/>
+          <w:b w:val="0"/>
+          <w:bCs w:val="0"/>
           <w:lang w:val="en-US"/>
         </w:rPr>
         <w:instrText xml:space="preserve"> ADDIN ZOTERO_ITEM CSL_CITATION {"citationID":"a11t6duln72","properties":{"formattedCitation":"[38]","plainCitation":"[38]","noteIndex":0},"citationItems":[{"id":10410,"uris":["http://zotero.org/users/2083583/items/F7FLQVHR"],"uri":["http://zotero.org/users/2083583/items/F7FLQVHR"],"itemData":{"id":10410,"type":"article-journal","abstract":"Chemoautotrophic marine bacteria from the SUP05 clade of marine gammaproteobacteria often dominate low-oxygen waters in upwelling regions, fjords, and hydrothermal systems. Here, we announce the complete genome sequence of “Candidatus Thioglobus autotrophica” strain EF1, the first cultured chemoautotrophic representative from the SUP05 clade.","container-title":"Genome Announcements","DOI":"10.1128/genomeA.01156-15","ISSN":"2169-8287","issue":"5","journalAbbreviation":"Genome Announc","note":"00018 \nPMID: 26494660\nPMCID: PMC4616170","page":"e01156-15","source":"PubMed Central","title":"Genome Sequence of “Candidatus Thioglobus autotrophica” Strain EF1, a Chemoautotroph from the SUP05 Clade of Marine Gammaproteobacteria","volume":"3","author":[{"family":"Shah","given":"Vega"},{"family":"Morris","given":"Robert M."}],"issued":{"date-parts":[["2015",10,22]]}}}],"schema":"https://github.com/citation-style-language/schema/raw/master/csl-citation.json"} </w:instrText>
@@ -4701,12 +4741,16 @@
       <w:r>
         <w:rPr>
           <w:rFonts w:eastAsiaTheme="minorEastAsia"/>
+          <w:b w:val="0"/>
+          <w:bCs w:val="0"/>
           <w:lang w:val="en-US"/>
         </w:rPr>
         <w:fldChar w:fldCharType="separate"/>
       </w:r>
       <w:r>
         <w:rPr>
+          <w:b w:val="0"/>
+          <w:bCs w:val="0"/>
           <w:color w:val="000000"/>
           <w:lang w:val="en-US"/>
         </w:rPr>
@@ -4715,6 +4759,8 @@
       <w:r>
         <w:rPr>
           <w:rFonts w:eastAsiaTheme="minorEastAsia"/>
+          <w:b w:val="0"/>
+          <w:bCs w:val="0"/>
           <w:lang w:val="en-US"/>
         </w:rPr>
         <w:fldChar w:fldCharType="end"/>
@@ -4722,84 +4768,63 @@
       <w:r>
         <w:rPr>
           <w:rFonts w:eastAsiaTheme="minorEastAsia"/>
-          <w:lang w:val="en-US"/>
-        </w:rPr>
-        <w:t>) were selected as outgroups (</w:t>
+          <w:b w:val="0"/>
+          <w:bCs w:val="0"/>
+          <w:lang w:val="en-US"/>
+        </w:rPr>
+        <w:t>) were selected as outgroups (Figure 1</w:t>
       </w:r>
       <w:r>
         <w:rPr>
           <w:rFonts w:eastAsiaTheme="minorEastAsia"/>
-          <w:lang w:val="en-US"/>
-        </w:rPr>
-        <w:t>Figure 1</w:t>
+          <w:b w:val="0"/>
+          <w:bCs w:val="0"/>
+          <w:lang w:val="en-US"/>
+        </w:rPr>
+        <w:t xml:space="preserve">, </w:t>
       </w:r>
       <w:r>
         <w:rPr>
           <w:rFonts w:eastAsiaTheme="minorEastAsia"/>
-          <w:lang w:val="en-US"/>
-        </w:rPr>
-        <w:t xml:space="preserve">, </w:t>
+          <w:b w:val="0"/>
+          <w:bCs w:val="0"/>
+          <w:lang w:val="en-US"/>
+        </w:rPr>
+        <w:t xml:space="preserve">Table S1). </w:t>
       </w:r>
       <w:r>
         <w:rPr>
           <w:rFonts w:eastAsiaTheme="minorEastAsia"/>
-          <w:lang w:val="en-US"/>
-        </w:rPr>
-        <w:t xml:space="preserve">Table </w:t>
+          <w:b w:val="0"/>
+          <w:bCs w:val="0"/>
+          <w:lang w:val="en-US"/>
+        </w:rPr>
+        <w:t xml:space="preserve">Quality-trimmed symbiont Illumina reads </w:t>
+      </w:r>
+      <w:r>
+        <w:rPr>
+          <w:rFonts w:eastAsia="Arial Unicode MS"/>
+          <w:b w:val="0"/>
+          <w:bCs w:val="0"/>
+          <w:bdr w:val="nil"/>
+          <w:lang w:val="en-US"/>
+        </w:rPr>
+        <w:t>were</w:t>
       </w:r>
       <w:r>
         <w:rPr>
           <w:rFonts w:eastAsiaTheme="minorEastAsia"/>
-          <w:lang w:val="en-US"/>
-        </w:rPr>
-        <w:t>S</w:t>
-      </w:r>
-      <w:r>
-        <w:rPr>
-          <w:rFonts w:eastAsiaTheme="minorEastAsia"/>
-          <w:lang w:val="en-US"/>
-        </w:rPr>
-        <w:t xml:space="preserve">1). </w:t>
-      </w:r>
-      <w:r>
-        <w:rPr>
-          <w:rFonts w:eastAsiaTheme="minorEastAsia"/>
-          <w:lang w:val="en-US"/>
-        </w:rPr>
-        <w:t xml:space="preserve">Quality-trimmed </w:t>
-      </w:r>
-      <w:r>
-        <w:rPr>
-          <w:rFonts w:eastAsiaTheme="minorEastAsia"/>
-          <w:lang w:val="en-US"/>
-        </w:rPr>
-        <w:t xml:space="preserve">symbiont Illumina </w:t>
-      </w:r>
-      <w:r>
-        <w:rPr>
-          <w:rFonts w:eastAsiaTheme="minorEastAsia"/>
-          <w:lang w:val="en-US"/>
-        </w:rPr>
-        <w:t xml:space="preserve">reads </w:t>
+          <w:b w:val="0"/>
+          <w:bCs w:val="0"/>
+          <w:lang w:val="en-US"/>
+        </w:rPr>
+        <w:t xml:space="preserve"> assembled </w:t>
       </w:r>
       <w:r>
         <w:rPr>
           <w:rFonts w:eastAsia="Arial Unicode MS"/>
-          <w:bdr w:val="nil"/>
-          <w:lang w:val="en-US"/>
-        </w:rPr>
-        <w:t>were</w:t>
-      </w:r>
-      <w:r>
-        <w:rPr>
-          <w:rFonts w:eastAsiaTheme="minorEastAsia"/>
-          <w:lang w:val="en-US"/>
-        </w:rPr>
-        <w:t xml:space="preserve"> assembled </w:t>
-      </w:r>
-      <w:r>
-        <w:rPr>
-          <w:rFonts w:eastAsia="Arial Unicode MS"/>
+          <w:b w:val="0"/>
+          <w:bCs w:val="0"/>
           <w:i/>
           <w:bdr w:val="nil"/>
           <w:lang w:val="en-US"/>
@@ -4809,6 +4834,8 @@
       <w:r>
         <w:rPr>
           <w:rFonts w:eastAsia="Arial Unicode MS"/>
+          <w:b w:val="0"/>
+          <w:bCs w:val="0"/>
           <w:bdr w:val="nil"/>
           <w:lang w:val="en-US"/>
         </w:rPr>
@@ -4817,6 +4844,8 @@
       <w:r>
         <w:rPr>
           <w:rFonts w:eastAsia="Arial Unicode MS"/>
+          <w:b w:val="0"/>
+          <w:bCs w:val="0"/>
           <w:smallCaps/>
           <w:bdr w:val="nil"/>
           <w:lang w:val="en-US"/>
@@ -4826,6 +4855,8 @@
       <w:r>
         <w:rPr>
           <w:rFonts w:eastAsia="Arial Unicode MS"/>
+          <w:b w:val="0"/>
+          <w:bCs w:val="0"/>
           <w:smallCaps/>
           <w:bdr w:val="nil"/>
           <w:lang w:val="en-US"/>
@@ -4835,6 +4866,8 @@
       <w:r>
         <w:rPr>
           <w:rFonts w:eastAsia="Arial Unicode MS"/>
+          <w:b w:val="0"/>
+          <w:bCs w:val="0"/>
           <w:smallCaps/>
           <w:bdr w:val="nil"/>
           <w:lang w:val="en-US"/>
@@ -4844,6 +4877,8 @@
       <w:r>
         <w:rPr>
           <w:rFonts w:eastAsia="Arial Unicode MS"/>
+          <w:b w:val="0"/>
+          <w:bCs w:val="0"/>
           <w:smallCaps/>
           <w:bdr w:val="nil"/>
           <w:lang w:val="en-US"/>
@@ -4852,6 +4887,8 @@
       </w:r>
       <w:r>
         <w:rPr>
+          <w:b w:val="0"/>
+          <w:bCs w:val="0"/>
           <w:color w:val="000000"/>
           <w:lang w:val="en-US"/>
         </w:rPr>
@@ -4860,6 +4897,8 @@
       <w:r>
         <w:rPr>
           <w:rFonts w:eastAsia="Arial Unicode MS"/>
+          <w:b w:val="0"/>
+          <w:bCs w:val="0"/>
           <w:smallCaps/>
           <w:bdr w:val="nil"/>
           <w:lang w:val="en-US"/>
@@ -4869,6 +4908,8 @@
       <w:r>
         <w:rPr>
           <w:rFonts w:eastAsia="Arial Unicode MS"/>
+          <w:b w:val="0"/>
+          <w:bCs w:val="0"/>
           <w:bdr w:val="nil"/>
           <w:lang w:val="en-US"/>
         </w:rPr>
@@ -4877,6 +4918,8 @@
       <w:r>
         <w:rPr>
           <w:rFonts w:eastAsia="Arial Unicode MS"/>
+          <w:b w:val="0"/>
+          <w:bCs w:val="0"/>
           <w:smallCaps/>
           <w:bdr w:val="nil"/>
           <w:lang w:val="en-US"/>
@@ -4886,6 +4929,8 @@
       <w:r>
         <w:rPr>
           <w:rFonts w:eastAsia="Arial Unicode MS"/>
+          <w:b w:val="0"/>
+          <w:bCs w:val="0"/>
           <w:bdr w:val="nil"/>
           <w:lang w:val="en-US"/>
         </w:rPr>
@@ -4894,6 +4939,8 @@
       <w:r>
         <w:rPr>
           <w:rFonts w:eastAsia="Arial Unicode MS"/>
+          <w:b w:val="0"/>
+          <w:bCs w:val="0"/>
           <w:bdr w:val="nil"/>
           <w:lang w:val="en-US"/>
         </w:rPr>
@@ -4902,6 +4949,8 @@
       <w:r>
         <w:rPr>
           <w:rFonts w:eastAsia="Arial Unicode MS"/>
+          <w:b w:val="0"/>
+          <w:bCs w:val="0"/>
           <w:bdr w:val="nil"/>
           <w:lang w:val="en-US"/>
         </w:rPr>
@@ -4910,6 +4959,8 @@
       <w:r>
         <w:rPr>
           <w:rFonts w:eastAsia="Arial Unicode MS"/>
+          <w:b w:val="0"/>
+          <w:bCs w:val="0"/>
           <w:bdr w:val="nil"/>
           <w:lang w:val="en-US"/>
         </w:rPr>
@@ -4917,6 +4968,8 @@
       </w:r>
       <w:r>
         <w:rPr>
+          <w:b w:val="0"/>
+          <w:bCs w:val="0"/>
           <w:color w:val="000000"/>
           <w:lang w:val="en-US"/>
         </w:rPr>
@@ -4925,6 +4978,8 @@
       <w:r>
         <w:rPr>
           <w:rFonts w:eastAsia="Arial Unicode MS"/>
+          <w:b w:val="0"/>
+          <w:bCs w:val="0"/>
           <w:bdr w:val="nil"/>
           <w:lang w:val="en-US"/>
         </w:rPr>
@@ -4933,6 +4988,8 @@
       <w:r>
         <w:rPr>
           <w:rFonts w:eastAsia="Arial Unicode MS"/>
+          <w:b w:val="0"/>
+          <w:bCs w:val="0"/>
           <w:bdr w:val="nil"/>
           <w:lang w:val="en-US"/>
         </w:rPr>
@@ -4942,6 +4999,8 @@
       <w:r>
         <w:rPr>
           <w:rFonts w:eastAsia="Arial Unicode MS"/>
+          <w:b w:val="0"/>
+          <w:bCs w:val="0"/>
           <w:smallCaps/>
           <w:bdr w:val="nil"/>
           <w:lang w:val="en-US"/>
@@ -4952,6 +5011,8 @@
       <w:r>
         <w:rPr>
           <w:rFonts w:eastAsia="Arial Unicode MS"/>
+          <w:b w:val="0"/>
+          <w:bCs w:val="0"/>
           <w:bdr w:val="nil"/>
           <w:lang w:val="en-US"/>
         </w:rPr>
@@ -4960,6 +5021,8 @@
       <w:r>
         <w:rPr>
           <w:rFonts w:eastAsia="Arial Unicode MS"/>
+          <w:b w:val="0"/>
+          <w:bCs w:val="0"/>
           <w:bdr w:val="nil"/>
           <w:lang w:val="en-US"/>
         </w:rPr>
@@ -4968,6 +5031,8 @@
       <w:r>
         <w:rPr>
           <w:rFonts w:eastAsia="Arial Unicode MS"/>
+          <w:b w:val="0"/>
+          <w:bCs w:val="0"/>
           <w:bdr w:val="nil"/>
           <w:lang w:val="en-US"/>
         </w:rPr>
@@ -4976,6 +5041,8 @@
       <w:r>
         <w:rPr>
           <w:rFonts w:eastAsia="Arial Unicode MS"/>
+          <w:b w:val="0"/>
+          <w:bCs w:val="0"/>
           <w:bdr w:val="nil"/>
           <w:lang w:val="en-US"/>
         </w:rPr>
@@ -4983,6 +5050,8 @@
       </w:r>
       <w:r>
         <w:rPr>
+          <w:b w:val="0"/>
+          <w:bCs w:val="0"/>
           <w:color w:val="000000"/>
           <w:lang w:val="en-US"/>
         </w:rPr>
@@ -4991,6 +5060,8 @@
       <w:r>
         <w:rPr>
           <w:rFonts w:eastAsia="Arial Unicode MS"/>
+          <w:b w:val="0"/>
+          <w:bCs w:val="0"/>
           <w:bdr w:val="nil"/>
           <w:lang w:val="en-US"/>
         </w:rPr>
@@ -4999,6 +5070,8 @@
       <w:r>
         <w:rPr>
           <w:rFonts w:eastAsia="Arial Unicode MS"/>
+          <w:b w:val="0"/>
+          <w:bCs w:val="0"/>
           <w:bdr w:val="nil"/>
           <w:lang w:val="en-US"/>
         </w:rPr>
@@ -5007,6 +5080,8 @@
       <w:r>
         <w:rPr>
           <w:rFonts w:eastAsiaTheme="minorEastAsia"/>
+          <w:b w:val="0"/>
+          <w:bCs w:val="0"/>
           <w:lang w:val="en-US"/>
         </w:rPr>
         <w:t xml:space="preserve">Symbiont contigs were scaffolded and circularized through read mapping and reassembly of contig ends. </w:t>
@@ -5014,6 +5089,8 @@
       <w:r>
         <w:rPr>
           <w:rFonts w:eastAsiaTheme="minorEastAsia"/>
+          <w:b w:val="0"/>
+          <w:bCs w:val="0"/>
           <w:lang w:val="en-US"/>
         </w:rPr>
         <w:t xml:space="preserve">Mitochondrial genomes were assembled with </w:t>
@@ -5022,6 +5099,8 @@
       <w:r>
         <w:rPr>
           <w:rFonts w:eastAsia="Arial Unicode MS"/>
+          <w:b w:val="0"/>
+          <w:bCs w:val="0"/>
           <w:smallCaps/>
           <w:bdr w:val="nil"/>
           <w:lang w:val="en-US"/>
@@ -5032,6 +5111,8 @@
       <w:r>
         <w:rPr>
           <w:rFonts w:eastAsiaTheme="minorEastAsia"/>
+          <w:b w:val="0"/>
+          <w:bCs w:val="0"/>
           <w:lang w:val="en-US"/>
         </w:rPr>
         <w:t xml:space="preserve"> </w:t>
@@ -5039,6 +5120,8 @@
       <w:r>
         <w:rPr>
           <w:rFonts w:eastAsiaTheme="minorEastAsia"/>
+          <w:b w:val="0"/>
+          <w:bCs w:val="0"/>
           <w:lang w:val="en-US"/>
         </w:rPr>
         <w:fldChar w:fldCharType="begin"/>
@@ -5046,6 +5129,8 @@
       <w:r>
         <w:rPr>
           <w:rFonts w:eastAsiaTheme="minorEastAsia"/>
+          <w:b w:val="0"/>
+          <w:bCs w:val="0"/>
           <w:lang w:val="en-US"/>
         </w:rPr>
         <w:instrText xml:space="preserve"> ADDIN ZOTERO_ITEM CSL_CITATION {"citationID":"a1i04udt2f5","properties":{"formattedCitation":"[45]","plainCitation":"[45]","noteIndex":0},"citationItems":[{"id":9433,"uris":["http://zotero.org/users/2083583/items/FLP6WT4M"],"uri":["http://zotero.org/users/2083583/items/FLP6WT4M"],"itemData":{"id":9433,"type":"article-journal","abstract":"Abstract.  We present an in silico approach for the reconstruction of complete mitochondrial genomes of non-model organisms directly from next-generation sequen","container-title":"Nucleic Acids Research","DOI":"10.1093/nar/gkt371","ISSN":"0305-1048","issue":"13","journalAbbreviation":"Nucleic Acids Res","language":"en","note":"01137 \npublisher: Oxford Academic","page":"e129-e129","source":"academic.oup.com","title":"Reconstructing mitochondrial genomes directly from genomic next-generation sequencing reads—a baiting and iterative mapping approach","volume":"41","author":[{"family":"Hahn","given":"Christoph"},{"family":"Bachmann","given":"Lutz"},{"family":"Chevreux","given":"Bastien"}],"issued":{"date-parts":[["2013",7,1]]}}}],"schema":"https://github.com/citation-style-language/schema/raw/master/csl-citation.json"} </w:instrText>
@@ -5053,12 +5138,16 @@
       <w:r>
         <w:rPr>
           <w:rFonts w:eastAsiaTheme="minorEastAsia"/>
+          <w:b w:val="0"/>
+          <w:bCs w:val="0"/>
           <w:lang w:val="en-US"/>
         </w:rPr>
         <w:fldChar w:fldCharType="separate"/>
       </w:r>
       <w:r>
         <w:rPr>
+          <w:b w:val="0"/>
+          <w:bCs w:val="0"/>
           <w:color w:val="000000"/>
           <w:lang w:val="en-US"/>
         </w:rPr>
@@ -5067,6 +5156,8 @@
       <w:r>
         <w:rPr>
           <w:rFonts w:eastAsiaTheme="minorEastAsia"/>
+          <w:b w:val="0"/>
+          <w:bCs w:val="0"/>
           <w:lang w:val="en-US"/>
         </w:rPr>
         <w:fldChar w:fldCharType="end"/>
@@ -5074,21 +5165,18 @@
       <w:r>
         <w:rPr>
           <w:rFonts w:eastAsiaTheme="minorEastAsia"/>
-          <w:lang w:val="en-US"/>
-        </w:rPr>
-        <w:t xml:space="preserve"> using as seed a set of initial contigs </w:t>
-      </w:r>
-      <w:r>
-        <w:rPr>
-          <w:rFonts w:eastAsiaTheme="minorEastAsia"/>
-          <w:lang w:val="en-US"/>
-        </w:rPr>
-        <w:t xml:space="preserve">constructed with the read mapping and assembly functions in </w:t>
+          <w:b w:val="0"/>
+          <w:bCs w:val="0"/>
+          <w:lang w:val="en-US"/>
+        </w:rPr>
+        <w:t xml:space="preserve"> using as seed a set of initial contigs constructed with the read mapping and assembly functions in </w:t>
       </w:r>
       <w:proofErr w:type="spellStart"/>
       <w:r>
         <w:rPr>
           <w:rFonts w:eastAsia="Arial Unicode MS"/>
+          <w:b w:val="0"/>
+          <w:bCs w:val="0"/>
           <w:smallCaps/>
           <w:bdr w:val="nil"/>
           <w:lang w:val="en-US"/>
@@ -5099,42 +5187,18 @@
       <w:r>
         <w:rPr>
           <w:rFonts w:eastAsiaTheme="minorEastAsia"/>
-          <w:lang w:val="en-US"/>
-        </w:rPr>
-        <w:t>. Mitochondrial and symbiont genome</w:t>
-      </w:r>
-      <w:r>
-        <w:rPr>
-          <w:rFonts w:eastAsiaTheme="minorEastAsia"/>
-          <w:lang w:val="en-US"/>
-        </w:rPr>
-        <w:t>s</w:t>
-      </w:r>
-      <w:r>
-        <w:rPr>
-          <w:rFonts w:eastAsiaTheme="minorEastAsia"/>
-          <w:lang w:val="en-US"/>
-        </w:rPr>
-        <w:t xml:space="preserve"> </w:t>
-      </w:r>
-      <w:r>
-        <w:rPr>
-          <w:rFonts w:eastAsiaTheme="minorEastAsia"/>
-          <w:lang w:val="en-US"/>
-        </w:rPr>
-        <w:t>were annotated with</w:t>
-      </w:r>
-      <w:r>
-        <w:rPr>
-          <w:rFonts w:eastAsiaTheme="minorEastAsia"/>
-          <w:lang w:val="en-US"/>
-        </w:rPr>
-        <w:t xml:space="preserve"> </w:t>
+          <w:b w:val="0"/>
+          <w:bCs w:val="0"/>
+          <w:lang w:val="en-US"/>
+        </w:rPr>
+        <w:t xml:space="preserve">. Mitochondrial and symbiont genomes were annotated with </w:t>
       </w:r>
       <w:proofErr w:type="spellStart"/>
       <w:r>
         <w:rPr>
           <w:rFonts w:eastAsia="Arial Unicode MS"/>
+          <w:b w:val="0"/>
+          <w:bCs w:val="0"/>
           <w:smallCaps/>
           <w:bdr w:val="nil"/>
           <w:lang w:val="en-US"/>
@@ -5145,6 +5209,8 @@
       <w:r>
         <w:rPr>
           <w:rFonts w:eastAsiaTheme="minorEastAsia"/>
+          <w:b w:val="0"/>
+          <w:bCs w:val="0"/>
           <w:lang w:val="en-US"/>
         </w:rPr>
         <w:t xml:space="preserve"> </w:t>
@@ -5152,6 +5218,8 @@
       <w:r>
         <w:rPr>
           <w:rFonts w:eastAsiaTheme="minorEastAsia"/>
+          <w:b w:val="0"/>
+          <w:bCs w:val="0"/>
           <w:lang w:val="en-US"/>
         </w:rPr>
         <w:fldChar w:fldCharType="begin"/>
@@ -5159,6 +5227,8 @@
       <w:r>
         <w:rPr>
           <w:rFonts w:eastAsiaTheme="minorEastAsia"/>
+          <w:b w:val="0"/>
+          <w:bCs w:val="0"/>
           <w:lang w:val="en-US"/>
         </w:rPr>
         <w:instrText xml:space="preserve"> ADDIN ZOTERO_ITEM CSL_CITATION {"citationID":"ag6315kvv9","properties":{"formattedCitation":"[46]","plainCitation":"[46]","noteIndex":0},"citationItems":[{"id":9344,"uris":["http://zotero.org/users/2083583/items/4K8W9NAK"],"uri":["http://zotero.org/users/2083583/items/4K8W9NAK"],"itemData":{"id":9344,"type":"article-journal","abstract":"Abstract.  We have developed the web application GeSeq (https://chlorobox.mpimp-golm.mpg.de/geseq.html) for the rapid and accurate annotation of organellar geno","container-title":"Nucleic Acids Research","DOI":"10.1093/nar/gkx391","ISSN":"0305-1048","issue":"W1","journalAbbreviation":"Nucleic Acids Res","language":"en","note":"00378 \npublisher: Oxford Academic","page":"W6-W11","source":"academic.oup.com","title":"GeSeq – versatile and accurate annotation of organelle genomes","volume":"45","author":[{"family":"Tillich","given":"Michael"},{"family":"Lehwark","given":"Pascal"},{"family":"Pellizzer","given":"Tommaso"},{"family":"Ulbricht-Jones","given":"Elena S."},{"family":"Fischer","given":"Axel"},{"family":"Bock","given":"Ralph"},{"family":"Greiner","given":"Stephan"}],"issued":{"date-parts":[["2017",7,3]]}}}],"schema":"https://github.com/citation-style-language/schema/raw/master/csl-citation.json"} </w:instrText>
@@ -5166,12 +5236,16 @@
       <w:r>
         <w:rPr>
           <w:rFonts w:eastAsiaTheme="minorEastAsia"/>
+          <w:b w:val="0"/>
+          <w:bCs w:val="0"/>
           <w:lang w:val="en-US"/>
         </w:rPr>
         <w:fldChar w:fldCharType="separate"/>
       </w:r>
       <w:r>
         <w:rPr>
+          <w:b w:val="0"/>
+          <w:bCs w:val="0"/>
           <w:color w:val="000000"/>
           <w:lang w:val="en-US"/>
         </w:rPr>
@@ -5180,6 +5254,8 @@
       <w:r>
         <w:rPr>
           <w:rFonts w:eastAsiaTheme="minorEastAsia"/>
+          <w:b w:val="0"/>
+          <w:bCs w:val="0"/>
           <w:lang w:val="en-US"/>
         </w:rPr>
         <w:fldChar w:fldCharType="end"/>
@@ -5187,6 +5263,8 @@
       <w:r>
         <w:rPr>
           <w:rFonts w:eastAsiaTheme="minorEastAsia"/>
+          <w:b w:val="0"/>
+          <w:bCs w:val="0"/>
           <w:lang w:val="en-US"/>
         </w:rPr>
         <w:t xml:space="preserve"> and </w:t>
@@ -5195,6 +5273,8 @@
       <w:r>
         <w:rPr>
           <w:rFonts w:eastAsia="Arial Unicode MS"/>
+          <w:b w:val="0"/>
+          <w:bCs w:val="0"/>
           <w:smallCaps/>
           <w:bdr w:val="nil"/>
           <w:lang w:val="en-US"/>
@@ -5204,6 +5284,8 @@
       <w:proofErr w:type="spellEnd"/>
       <w:r>
         <w:rPr>
+          <w:b w:val="0"/>
+          <w:bCs w:val="0"/>
           <w:u w:color="000000"/>
           <w:bdr w:val="nil"/>
           <w:lang w:val="en-US"/>
@@ -5212,6 +5294,8 @@
       </w:r>
       <w:r>
         <w:rPr>
+          <w:b w:val="0"/>
+          <w:bCs w:val="0"/>
           <w:u w:color="000000"/>
           <w:bdr w:val="nil"/>
           <w:lang w:val="en-US"/>
@@ -5220,6 +5304,8 @@
       </w:r>
       <w:r>
         <w:rPr>
+          <w:b w:val="0"/>
+          <w:bCs w:val="0"/>
           <w:u w:color="000000"/>
           <w:bdr w:val="nil"/>
           <w:lang w:val="en-US"/>
@@ -5228,6 +5314,8 @@
       </w:r>
       <w:r>
         <w:rPr>
+          <w:b w:val="0"/>
+          <w:bCs w:val="0"/>
           <w:u w:color="000000"/>
           <w:bdr w:val="nil"/>
           <w:lang w:val="en-US"/>
@@ -5236,6 +5324,8 @@
       </w:r>
       <w:r>
         <w:rPr>
+          <w:b w:val="0"/>
+          <w:bCs w:val="0"/>
           <w:color w:val="000000"/>
           <w:lang w:val="en-US"/>
         </w:rPr>
@@ -5243,6 +5333,8 @@
       </w:r>
       <w:r>
         <w:rPr>
+          <w:b w:val="0"/>
+          <w:bCs w:val="0"/>
           <w:u w:color="000000"/>
           <w:bdr w:val="nil"/>
           <w:lang w:val="en-US"/>
@@ -5252,6 +5344,8 @@
       <w:r>
         <w:rPr>
           <w:rFonts w:eastAsiaTheme="minorEastAsia"/>
+          <w:b w:val="0"/>
+          <w:bCs w:val="0"/>
           <w:lang w:val="en-US"/>
         </w:rPr>
         <w:t xml:space="preserve">, </w:t>
@@ -5259,41 +5353,35 @@
       <w:r>
         <w:rPr>
           <w:rFonts w:eastAsiaTheme="minorEastAsia"/>
-          <w:lang w:val="en-US"/>
-        </w:rPr>
-        <w:t>re</w:t>
+          <w:b w:val="0"/>
+          <w:bCs w:val="0"/>
+          <w:lang w:val="en-US"/>
+        </w:rPr>
+        <w:t>respectively</w:t>
       </w:r>
       <w:r>
         <w:rPr>
           <w:rFonts w:eastAsiaTheme="minorEastAsia"/>
-          <w:lang w:val="en-US"/>
-        </w:rPr>
-        <w:t>s</w:t>
+          <w:b w:val="0"/>
+          <w:bCs w:val="0"/>
+          <w:lang w:val="en-US"/>
+        </w:rPr>
+        <w:t xml:space="preserve"> (Table S2)</w:t>
       </w:r>
       <w:r>
         <w:rPr>
           <w:rFonts w:eastAsiaTheme="minorEastAsia"/>
-          <w:lang w:val="en-US"/>
-        </w:rPr>
-        <w:t>pectively</w:t>
+          <w:b w:val="0"/>
+          <w:bCs w:val="0"/>
+          <w:lang w:val="en-US"/>
+        </w:rPr>
+        <w:t xml:space="preserve">. </w:t>
       </w:r>
       <w:r>
         <w:rPr>
           <w:rFonts w:eastAsiaTheme="minorEastAsia"/>
-          <w:lang w:val="en-US"/>
-        </w:rPr>
-        <w:t xml:space="preserve"> (Table S2)</w:t>
-      </w:r>
-      <w:r>
-        <w:rPr>
-          <w:rFonts w:eastAsiaTheme="minorEastAsia"/>
-          <w:lang w:val="en-US"/>
-        </w:rPr>
-        <w:t xml:space="preserve">. </w:t>
-      </w:r>
-      <w:r>
-        <w:rPr>
-          <w:rFonts w:eastAsiaTheme="minorEastAsia"/>
+          <w:b w:val="0"/>
+          <w:bCs w:val="0"/>
           <w:lang w:val="en-US"/>
         </w:rPr>
         <w:t xml:space="preserve">Pseudogenes in the symbiont genomes were identified with </w:t>
@@ -5302,6 +5390,8 @@
       <w:r>
         <w:rPr>
           <w:rFonts w:eastAsia="Arial Unicode MS"/>
+          <w:b w:val="0"/>
+          <w:bCs w:val="0"/>
           <w:smallCaps/>
           <w:bdr w:val="nil"/>
           <w:lang w:val="en-US"/>
@@ -5312,6 +5402,8 @@
       <w:r>
         <w:rPr>
           <w:rFonts w:eastAsia="Arial Unicode MS"/>
+          <w:b w:val="0"/>
+          <w:bCs w:val="0"/>
           <w:smallCaps/>
           <w:bdr w:val="nil"/>
           <w:lang w:val="en-US"/>
@@ -5321,6 +5413,8 @@
       <w:r>
         <w:rPr>
           <w:rFonts w:eastAsiaTheme="minorEastAsia"/>
+          <w:b w:val="0"/>
+          <w:bCs w:val="0"/>
           <w:lang w:val="en-US"/>
         </w:rPr>
         <w:t>(</w:t>
@@ -5330,6 +5424,8 @@
           <w:rPr>
             <w:rStyle w:val="Hyperlink"/>
             <w:rFonts w:eastAsiaTheme="minorEastAsia"/>
+            <w:b w:val="0"/>
+            <w:bCs w:val="0"/>
             <w:color w:val="000000" w:themeColor="text1"/>
             <w:lang w:val="en-US"/>
           </w:rPr>
@@ -5339,28 +5435,18 @@
       <w:r>
         <w:rPr>
           <w:rFonts w:eastAsiaTheme="minorEastAsia"/>
-          <w:lang w:val="en-US"/>
-        </w:rPr>
-        <w:t>)</w:t>
-      </w:r>
+          <w:b w:val="0"/>
+          <w:bCs w:val="0"/>
+          <w:lang w:val="en-US"/>
+        </w:rPr>
+        <w:t xml:space="preserve">). Genome similarities and taxonomic affiliations were assessed with </w:t>
+      </w:r>
+      <w:proofErr w:type="spellStart"/>
       <w:r>
         <w:rPr>
           <w:rFonts w:eastAsiaTheme="minorEastAsia"/>
-          <w:lang w:val="en-US"/>
-        </w:rPr>
-        <w:t>. Genome similarities and taxonomic affiliations were assessed</w:t>
-      </w:r>
-      <w:r>
-        <w:rPr>
-          <w:rFonts w:eastAsiaTheme="minorEastAsia"/>
-          <w:lang w:val="en-US"/>
-        </w:rPr>
-        <w:t xml:space="preserve"> with </w:t>
-      </w:r>
-      <w:proofErr w:type="spellStart"/>
-      <w:r>
-        <w:rPr>
-          <w:rFonts w:eastAsiaTheme="minorEastAsia"/>
+          <w:b w:val="0"/>
+          <w:bCs w:val="0"/>
           <w:lang w:val="en-US"/>
         </w:rPr>
         <w:t>F</w:t>
@@ -5368,6 +5454,8 @@
       <w:r>
         <w:rPr>
           <w:rFonts w:eastAsia="Arial Unicode MS"/>
+          <w:b w:val="0"/>
+          <w:bCs w:val="0"/>
           <w:smallCaps/>
           <w:bdr w:val="nil"/>
           <w:lang w:val="en-US"/>
@@ -5377,6 +5465,8 @@
       <w:r>
         <w:rPr>
           <w:rFonts w:eastAsiaTheme="minorEastAsia"/>
+          <w:b w:val="0"/>
+          <w:bCs w:val="0"/>
           <w:lang w:val="en-US"/>
         </w:rPr>
         <w:t>ANI</w:t>
@@ -5385,6 +5475,8 @@
       <w:r>
         <w:rPr>
           <w:rFonts w:eastAsiaTheme="minorEastAsia"/>
+          <w:b w:val="0"/>
+          <w:bCs w:val="0"/>
           <w:lang w:val="en-US"/>
         </w:rPr>
         <w:t xml:space="preserve"> </w:t>
@@ -5392,6 +5484,8 @@
       <w:r>
         <w:rPr>
           <w:rFonts w:eastAsiaTheme="minorEastAsia"/>
+          <w:b w:val="0"/>
+          <w:bCs w:val="0"/>
           <w:lang w:val="en-US"/>
         </w:rPr>
         <w:fldChar w:fldCharType="begin"/>
@@ -5399,6 +5493,8 @@
       <w:r>
         <w:rPr>
           <w:rFonts w:eastAsiaTheme="minorEastAsia"/>
+          <w:b w:val="0"/>
+          <w:bCs w:val="0"/>
           <w:lang w:val="en-US"/>
         </w:rPr>
         <w:instrText xml:space="preserve"> ADDIN ZOTERO_ITEM CSL_CITATION {"citationID":"zJ21GX5B","properties":{"formattedCitation":"[48]","plainCitation":"[48]","noteIndex":0},"citationItems":[{"id":10382,"uris":["http://zotero.org/users/2083583/items/2K24LLVI"],"uri":["http://zotero.org/users/2083583/items/2K24LLVI"],"itemData":{"id":10382,"type":"article-journal","abstract":"A fundamental question in microbiology is whether there is continuum of genetic diversity among genomes, or clear species boundaries prevail instead. Whole-genome similarity metrics such as Average Nucleotide Identity (ANI) help address this question by facilitating high resolution taxonomic analysis of thousands of genomes from diverse phylogenetic lineages. To scale to available genomes and beyond, we present FastANI, a new method to estimate ANI using alignment-free approximate sequence mapping. FastANI is accurate for both finished and draft genomes, and is up to three orders of magnitude faster compared to alignment-based approaches. We leverage FastANI to compute pairwise ANI values among all prokaryotic genomes available in the NCBI database. Our results reveal clear genetic discontinuity, with 99.8% of the total 8 billion genome pairs analyzed conforming to &gt;95% intra-species and &lt;83% inter-species ANI values. This discontinuity is manifested with or without the most frequently sequenced species, and is robust to historic additions in the genome databases.","container-title":"Nature Communications","DOI":"10.1038/s41467-018-07641-9","ISSN":"2041-1723","issue":"1","journalAbbreviation":"Nat Commun","language":"en","note":"00801 \nBandiera_abtest: a\nCc_license_type: cc_by\nCg_type: Nature Research Journals\nnumber: 1\nPrimary_atype: Research\npublisher: Nature Publishing Group\nSubject_term: Computational biology and bioinformatics;Microbiology\nSubject_term_id: computational-biology-and-bioinformatics;microbiology","page":"5114","source":"www.nature.com","title":"High throughput ANI analysis of 90K prokaryotic genomes reveals clear species boundaries","volume":"9","author":[{"family":"Jain","given":"Chirag"},{"family":"Rodriguez-R","given":"Luis M."},{"family":"Phillippy","given":"Adam M."},{"family":"Konstantinidis","given":"Konstantinos T."},{"family":"Aluru","given":"Srinivas"}],"issued":{"date-parts":[["2018",11,30]]}}}],"schema":"https://github.com/citation-style-language/schema/raw/master/csl-citation.json"} </w:instrText>
@@ -5406,6 +5502,8 @@
       <w:r>
         <w:rPr>
           <w:rFonts w:eastAsiaTheme="minorEastAsia"/>
+          <w:b w:val="0"/>
+          <w:bCs w:val="0"/>
           <w:lang w:val="en-US"/>
         </w:rPr>
         <w:fldChar w:fldCharType="separate"/>
@@ -5413,6 +5511,8 @@
       <w:r>
         <w:rPr>
           <w:rFonts w:eastAsiaTheme="minorEastAsia"/>
+          <w:b w:val="0"/>
+          <w:bCs w:val="0"/>
           <w:noProof/>
           <w:lang w:val="en-US"/>
         </w:rPr>
@@ -5421,6 +5521,8 @@
       <w:r>
         <w:rPr>
           <w:rFonts w:eastAsiaTheme="minorEastAsia"/>
+          <w:b w:val="0"/>
+          <w:bCs w:val="0"/>
           <w:lang w:val="en-US"/>
         </w:rPr>
         <w:fldChar w:fldCharType="end"/>
@@ -5428,20 +5530,17 @@
       <w:r>
         <w:rPr>
           <w:rFonts w:eastAsiaTheme="minorEastAsia"/>
-          <w:lang w:val="en-US"/>
-        </w:rPr>
-        <w:t xml:space="preserve"> and </w:t>
-      </w:r>
-      <w:r>
-        <w:rPr>
-          <w:rFonts w:eastAsiaTheme="minorEastAsia"/>
-          <w:lang w:val="en-US"/>
-        </w:rPr>
-        <w:t>GTDB-T</w:t>
+          <w:b w:val="0"/>
+          <w:bCs w:val="0"/>
+          <w:lang w:val="en-US"/>
+        </w:rPr>
+        <w:t xml:space="preserve"> and GTDB-T</w:t>
       </w:r>
       <w:r>
         <w:rPr>
           <w:rFonts w:eastAsia="Arial Unicode MS"/>
+          <w:b w:val="0"/>
+          <w:bCs w:val="0"/>
           <w:smallCaps/>
           <w:bdr w:val="nil"/>
           <w:lang w:val="en-US"/>
@@ -5451,6 +5550,8 @@
       <w:r>
         <w:rPr>
           <w:rFonts w:eastAsiaTheme="minorEastAsia"/>
+          <w:b w:val="0"/>
+          <w:bCs w:val="0"/>
           <w:lang w:val="en-US"/>
         </w:rPr>
         <w:t xml:space="preserve"> </w:t>
@@ -5458,6 +5559,8 @@
       <w:r>
         <w:rPr>
           <w:rFonts w:eastAsiaTheme="minorEastAsia"/>
+          <w:b w:val="0"/>
+          <w:bCs w:val="0"/>
           <w:lang w:val="en-US"/>
         </w:rPr>
         <w:fldChar w:fldCharType="begin"/>
@@ -5465,6 +5568,8 @@
       <w:r>
         <w:rPr>
           <w:rFonts w:eastAsiaTheme="minorEastAsia"/>
+          <w:b w:val="0"/>
+          <w:bCs w:val="0"/>
           <w:lang w:val="en-US"/>
         </w:rPr>
         <w:instrText xml:space="preserve"> ADDIN ZOTERO_ITEM CSL_CITATION {"citationID":"ZiY2ETgN","properties":{"formattedCitation":"[49]","plainCitation":"[49]","noteIndex":0},"citationItems":[{"id":10379,"uris":["http://zotero.org/users/2083583/items/MQCDQME4"],"uri":["http://zotero.org/users/2083583/items/MQCDQME4"],"itemData":{"id":10379,"type":"article-journal","abstract":"SUMMARY: The GTDB Toolkit (GTDB-Tk) provides objective taxonomic assignments for bacterial and archaeal genomes based on the Genome Taxonomy Database (GTDB). GTDB-Tk is computationally efficient and able to classify thousands of draft genomes in parallel. Here we demonstrate the accuracy of the GTDB-Tk taxonomic assignments by evaluating its performance on a phylogenetically diverse set of 10,156 bacterial and archaeal metagenome-assembled genomes.\nAVAILABILITY: GTDB-Tk is implemented in Python and licensed under the GNU General Public License v3.0. Source code and documentation are available at: https://github.com/ecogenomics/gtdbtk.\nSUPPLEMENTARY INFORMATION: Supplementary data are available at Bioinformatics online.","container-title":"Bioinformatics (Oxford, England)","DOI":"10.1093/bioinformatics/btz848","ISSN":"1367-4811","journalAbbreviation":"Bioinformatics","language":"eng","note":"00533 \nPMID: 31730192\nPMCID: PMC7703759","page":"btz848","source":"PubMed","title":"GTDB-Tk: a toolkit to classify genomes with the Genome Taxonomy Database","title-short":"GTDB-Tk","author":[{"family":"Chaumeil","given":"Pierre-Alain"},{"family":"Mussig","given":"Aaron J."},{"family":"Hugenholtz","given":"Philip"},{"family":"Parks","given":"Donovan H."}],"issued":{"date-parts":[["2019",11,15]]}}}],"schema":"https://github.com/citation-style-language/schema/raw/master/csl-citation.json"} </w:instrText>
@@ -5472,6 +5577,8 @@
       <w:r>
         <w:rPr>
           <w:rFonts w:eastAsiaTheme="minorEastAsia"/>
+          <w:b w:val="0"/>
+          <w:bCs w:val="0"/>
           <w:lang w:val="en-US"/>
         </w:rPr>
         <w:fldChar w:fldCharType="separate"/>
@@ -5479,6 +5586,8 @@
       <w:r>
         <w:rPr>
           <w:rFonts w:eastAsiaTheme="minorEastAsia"/>
+          <w:b w:val="0"/>
+          <w:bCs w:val="0"/>
           <w:noProof/>
           <w:lang w:val="en-US"/>
         </w:rPr>
@@ -5487,6 +5596,8 @@
       <w:r>
         <w:rPr>
           <w:rFonts w:eastAsiaTheme="minorEastAsia"/>
+          <w:b w:val="0"/>
+          <w:bCs w:val="0"/>
           <w:lang w:val="en-US"/>
         </w:rPr>
         <w:fldChar w:fldCharType="end"/>
@@ -5494,6 +5605,8 @@
       <w:r>
         <w:rPr>
           <w:rFonts w:eastAsiaTheme="minorEastAsia"/>
+          <w:b w:val="0"/>
+          <w:bCs w:val="0"/>
           <w:lang w:val="en-US"/>
         </w:rPr>
         <w:t>.</w:t>
@@ -8555,25 +8668,141 @@
         <w:rPr>
           <w:lang w:val="en-US"/>
         </w:rPr>
-        <w:t xml:space="preserve"> P</w:t>
-      </w:r>
-      <w:r>
-        <w:rPr>
-          <w:lang w:val="en-US"/>
-        </w:rPr>
-        <w:t>airwise comparison of mitochondrial and symbiont genome-wide synonymous divergence indicates faster evolution</w:t>
-      </w:r>
-      <w:r>
-        <w:rPr>
-          <w:lang w:val="en-US"/>
-        </w:rPr>
-        <w:t>ary</w:t>
-      </w:r>
-      <w:r>
-        <w:rPr>
-          <w:lang w:val="en-US"/>
-        </w:rPr>
-        <w:t xml:space="preserve"> rates in the mitochondria compared to </w:t>
+        <w:t xml:space="preserve"> </w:t>
+      </w:r>
+      <w:r>
+        <w:rPr>
+          <w:lang w:val="en-US"/>
+        </w:rPr>
+        <w:t>Within the symbionts</w:t>
+      </w:r>
+      <w:r>
+        <w:rPr>
+          <w:lang w:val="en-US"/>
+        </w:rPr>
+        <w:t xml:space="preserve">, </w:t>
+      </w:r>
+      <w:r>
+        <w:rPr>
+          <w:lang w:val="en-US"/>
+        </w:rPr>
+        <w:t>signature</w:t>
+      </w:r>
+      <w:r>
+        <w:rPr>
+          <w:lang w:val="en-US"/>
+        </w:rPr>
+        <w:t xml:space="preserve">s </w:t>
+      </w:r>
+      <w:r>
+        <w:rPr>
+          <w:lang w:val="en-US"/>
+        </w:rPr>
+        <w:t xml:space="preserve">of elevated substitution rates </w:t>
+      </w:r>
+      <w:r>
+        <w:rPr>
+          <w:lang w:val="en-US"/>
+        </w:rPr>
+        <w:t>are evident</w:t>
+      </w:r>
+      <w:r>
+        <w:rPr>
+          <w:lang w:val="en-US"/>
+        </w:rPr>
+        <w:t xml:space="preserve"> </w:t>
+      </w:r>
+      <w:r>
+        <w:rPr>
+          <w:lang w:val="en-US"/>
+        </w:rPr>
+        <w:t xml:space="preserve">on the branch leading to </w:t>
+      </w:r>
+      <w:r>
+        <w:rPr>
+          <w:lang w:val="en-US"/>
+        </w:rPr>
+        <w:t>Clade I</w:t>
+      </w:r>
+      <w:r>
+        <w:rPr>
+          <w:lang w:val="en-US"/>
+        </w:rPr>
+        <w:t xml:space="preserve">. </w:t>
+      </w:r>
+      <w:r>
+        <w:rPr>
+          <w:highlight w:val="yellow"/>
+          <w:lang w:val="en-US"/>
+        </w:rPr>
+        <w:t>Relative to the branch leading to Clade II, the Clade I ancestor branch is longer in the phylogeny of the symbionts compared to the mitochondria (Figure 2)</w:t>
+      </w:r>
+      <w:r>
+        <w:rPr>
+          <w:lang w:val="en-US"/>
+        </w:rPr>
+        <w:t>. Furthermore</w:t>
+      </w:r>
+      <w:r>
+        <w:rPr>
+          <w:lang w:val="en-US"/>
+        </w:rPr>
+        <w:t>,</w:t>
+      </w:r>
+      <w:r>
+        <w:rPr>
+          <w:lang w:val="en-US"/>
+        </w:rPr>
+        <w:t xml:space="preserve"> </w:t>
+      </w:r>
+      <w:r>
+        <w:rPr>
+          <w:lang w:val="en-US"/>
+        </w:rPr>
+        <w:t xml:space="preserve">the symbiont pairs across the </w:t>
+      </w:r>
+      <w:r>
+        <w:rPr>
+          <w:lang w:val="en-US"/>
+        </w:rPr>
+        <w:t>Clade I</w:t>
+      </w:r>
+      <w:r>
+        <w:rPr>
+          <w:lang w:val="en-US"/>
+        </w:rPr>
+        <w:t>-</w:t>
+      </w:r>
+      <w:r>
+        <w:rPr>
+          <w:lang w:val="en-US"/>
+        </w:rPr>
+        <w:t>Clade II</w:t>
+      </w:r>
+      <w:r>
+        <w:rPr>
+          <w:lang w:val="en-US"/>
+        </w:rPr>
+        <w:t xml:space="preserve"> </w:t>
+      </w:r>
+      <w:r>
+        <w:rPr>
+          <w:lang w:val="en-US"/>
+        </w:rPr>
+        <w:lastRenderedPageBreak/>
+        <w:t xml:space="preserve">bipartition </w:t>
+      </w:r>
+      <w:r>
+        <w:rPr>
+          <w:lang w:val="en-US"/>
+        </w:rPr>
+        <w:t xml:space="preserve">have </w:t>
+      </w:r>
+      <w:r>
+        <w:rPr>
+          <w:lang w:val="en-US"/>
+        </w:rPr>
+        <w:t xml:space="preserve">significantly higher divergence than </w:t>
       </w:r>
       <w:r>
         <w:rPr>
@@ -8585,7 +8814,27 @@
         <w:rPr>
           <w:lang w:val="en-US"/>
         </w:rPr>
-        <w:t>symbionts</w:t>
+        <w:t xml:space="preserve">others even when controlled for host divergence (1 &lt; </w:t>
+      </w:r>
+      <w:proofErr w:type="spellStart"/>
+      <w:r>
+        <w:rPr>
+          <w:lang w:val="en-US"/>
+        </w:rPr>
+        <w:t>dS</w:t>
+      </w:r>
+      <w:r>
+        <w:rPr>
+          <w:lang w:val="en-US"/>
+        </w:rPr>
+        <w:t>mito</w:t>
+      </w:r>
+      <w:proofErr w:type="spellEnd"/>
+      <w:r>
+        <w:rPr>
+          <w:lang w:val="en-US"/>
+        </w:rPr>
+        <w:t xml:space="preserve"> &lt;</w:t>
       </w:r>
       <w:r>
         <w:rPr>
@@ -8597,193 +8846,19 @@
         <w:rPr>
           <w:lang w:val="en-US"/>
         </w:rPr>
-        <w:t xml:space="preserve">in almost every </w:t>
-      </w:r>
-      <w:r>
-        <w:rPr>
-          <w:lang w:val="en-US"/>
-        </w:rPr>
-        <w:t xml:space="preserve">host-symbiont </w:t>
-      </w:r>
-      <w:r>
-        <w:rPr>
-          <w:lang w:val="en-US"/>
-        </w:rPr>
-        <w:t>pair</w:t>
-      </w:r>
-      <w:r>
-        <w:rPr>
-          <w:lang w:val="en-US"/>
-        </w:rPr>
-        <w:t xml:space="preserve"> (</w:t>
-      </w:r>
-      <w:r>
-        <w:rPr>
-          <w:lang w:val="en-US"/>
-        </w:rPr>
-        <w:t xml:space="preserve">Figure </w:t>
-      </w:r>
-      <w:r>
-        <w:rPr>
-          <w:noProof/>
-          <w:lang w:val="en-US"/>
-        </w:rPr>
-        <w:t>S</w:t>
-      </w:r>
-      <w:r>
-        <w:rPr>
-          <w:noProof/>
-          <w:lang w:val="en-US"/>
-        </w:rPr>
-        <w:t>6</w:t>
-      </w:r>
-      <w:r>
-        <w:rPr>
-          <w:lang w:val="en-US"/>
-        </w:rPr>
-        <w:t>). Within the symbionts</w:t>
-      </w:r>
-      <w:r>
-        <w:rPr>
-          <w:lang w:val="en-US"/>
-        </w:rPr>
-        <w:t xml:space="preserve">, </w:t>
-      </w:r>
-      <w:r>
-        <w:rPr>
-          <w:lang w:val="en-US"/>
-        </w:rPr>
-        <w:t>signature</w:t>
-      </w:r>
-      <w:r>
-        <w:rPr>
-          <w:lang w:val="en-US"/>
-        </w:rPr>
-        <w:t xml:space="preserve">s </w:t>
-      </w:r>
-      <w:r>
-        <w:rPr>
-          <w:lang w:val="en-US"/>
-        </w:rPr>
-        <w:t xml:space="preserve">of elevated substitution rates </w:t>
-      </w:r>
-      <w:r>
-        <w:rPr>
-          <w:lang w:val="en-US"/>
-        </w:rPr>
-        <w:t>are evident</w:t>
-      </w:r>
-      <w:r>
-        <w:rPr>
-          <w:lang w:val="en-US"/>
-        </w:rPr>
-        <w:t xml:space="preserve"> </w:t>
-      </w:r>
-      <w:r>
-        <w:rPr>
-          <w:lang w:val="en-US"/>
-        </w:rPr>
-        <w:t xml:space="preserve">on the branch leading to </w:t>
-      </w:r>
-      <w:r>
-        <w:rPr>
-          <w:lang w:val="en-US"/>
-        </w:rPr>
-        <w:lastRenderedPageBreak/>
-        <w:t>Clade I</w:t>
-      </w:r>
-      <w:r>
-        <w:rPr>
-          <w:lang w:val="en-US"/>
-        </w:rPr>
-        <w:t>:</w:t>
-      </w:r>
-      <w:r>
-        <w:rPr>
-          <w:lang w:val="en-US"/>
-        </w:rPr>
-        <w:t xml:space="preserve"> the symbiont pairs across the </w:t>
-      </w:r>
-      <w:r>
-        <w:rPr>
-          <w:lang w:val="en-US"/>
-        </w:rPr>
-        <w:t>Clade I</w:t>
-      </w:r>
-      <w:r>
-        <w:rPr>
-          <w:lang w:val="en-US"/>
-        </w:rPr>
-        <w:t>-</w:t>
-      </w:r>
-      <w:r>
-        <w:rPr>
-          <w:lang w:val="en-US"/>
-        </w:rPr>
-        <w:t>Clade II</w:t>
-      </w:r>
-      <w:r>
-        <w:rPr>
-          <w:lang w:val="en-US"/>
-        </w:rPr>
-        <w:t xml:space="preserve"> bipartition </w:t>
-      </w:r>
-      <w:r>
-        <w:rPr>
-          <w:lang w:val="en-US"/>
-        </w:rPr>
-        <w:t xml:space="preserve">have </w:t>
-      </w:r>
-      <w:r>
-        <w:rPr>
-          <w:lang w:val="en-US"/>
-        </w:rPr>
-        <w:t xml:space="preserve">significantly higher divergence than </w:t>
-      </w:r>
-      <w:r>
-        <w:rPr>
-          <w:lang w:val="en-US"/>
-        </w:rPr>
-        <w:t xml:space="preserve">the </w:t>
-      </w:r>
-      <w:r>
-        <w:rPr>
-          <w:lang w:val="en-US"/>
-        </w:rPr>
-        <w:t xml:space="preserve">others even when controlled for host divergence (1 &lt; </w:t>
-      </w:r>
-      <w:proofErr w:type="spellStart"/>
-      <w:r>
-        <w:rPr>
-          <w:lang w:val="en-US"/>
-        </w:rPr>
-        <w:t>dS</w:t>
-      </w:r>
-      <w:r>
-        <w:rPr>
-          <w:vertAlign w:val="subscript"/>
-          <w:lang w:val="en-US"/>
-        </w:rPr>
-        <w:t>mito</w:t>
-      </w:r>
-      <w:proofErr w:type="spellEnd"/>
-      <w:r>
-        <w:rPr>
-          <w:lang w:val="en-US"/>
-        </w:rPr>
-        <w:t xml:space="preserve"> &lt;</w:t>
-      </w:r>
-      <w:r>
-        <w:rPr>
-          <w:lang w:val="en-US"/>
-        </w:rPr>
-        <w:t xml:space="preserve"> </w:t>
-      </w:r>
-      <w:r>
-        <w:rPr>
-          <w:lang w:val="en-US"/>
-        </w:rPr>
-        <w:t>2).</w:t>
+        <w:t>2</w:t>
+      </w:r>
+      <w:r>
+        <w:rPr>
+          <w:lang w:val="en-US"/>
+        </w:rPr>
+        <w:t>; Figure S6</w:t>
+      </w:r>
+      <w:r>
+        <w:rPr>
+          <w:lang w:val="en-US"/>
+        </w:rPr>
+        <w:t>).</w:t>
       </w:r>
     </w:p>
     <w:p>
@@ -10219,14 +10294,7 @@
         <w:rPr>
           <w:lang w:val="en-US"/>
         </w:rPr>
-        <w:t xml:space="preserve">but also genes </w:t>
-      </w:r>
-      <w:r>
-        <w:rPr>
-          <w:lang w:val="en-US"/>
-        </w:rPr>
-        <w:lastRenderedPageBreak/>
-        <w:t xml:space="preserve">related to heavy metal tolerance and anti-viral defense (in </w:t>
+        <w:t xml:space="preserve">but also genes related to heavy metal tolerance and anti-viral defense (in </w:t>
       </w:r>
       <w:r>
         <w:rPr>
@@ -10311,6 +10379,7 @@
         <w:rPr>
           <w:lang w:val="en-US"/>
         </w:rPr>
+        <w:lastRenderedPageBreak/>
         <w:t xml:space="preserve">The symbionts </w:t>
       </w:r>
       <w:r>
@@ -11601,96 +11670,90 @@
         <w:rPr>
           <w:lang w:val="en-US"/>
         </w:rPr>
-        <w:t xml:space="preserve">n aspartate aminotransferase </w:t>
+        <w:t xml:space="preserve">n aspartate aminotransferase superfamily </w:t>
+      </w:r>
+      <w:r>
+        <w:rPr>
+          <w:lang w:val="en-US"/>
+        </w:rPr>
+        <w:t xml:space="preserve">protein </w:t>
+      </w:r>
+      <w:r>
+        <w:rPr>
+          <w:lang w:val="en-US"/>
+        </w:rPr>
+        <w:t xml:space="preserve">was exclusively found in Clade I. The </w:t>
+      </w:r>
+      <w:r>
+        <w:rPr>
+          <w:lang w:val="en-US"/>
+        </w:rPr>
+        <w:t>aminotransferase</w:t>
+      </w:r>
+      <w:r>
+        <w:rPr>
+          <w:lang w:val="en-US"/>
+        </w:rPr>
+        <w:t xml:space="preserve"> </w:t>
+      </w:r>
+      <w:r>
+        <w:rPr>
+          <w:lang w:val="en-US"/>
+        </w:rPr>
+        <w:t xml:space="preserve">has similarity to cysteine </w:t>
+      </w:r>
+      <w:proofErr w:type="spellStart"/>
+      <w:r>
+        <w:rPr>
+          <w:lang w:val="en-US"/>
+        </w:rPr>
+        <w:t>sulfinic</w:t>
+      </w:r>
+      <w:proofErr w:type="spellEnd"/>
+      <w:r>
+        <w:rPr>
+          <w:lang w:val="en-US"/>
+        </w:rPr>
+        <w:t xml:space="preserve"> acid decarboxylase </w:t>
+      </w:r>
+      <w:r>
+        <w:rPr>
+          <w:lang w:val="en-US"/>
+        </w:rPr>
+        <w:t>(</w:t>
+      </w:r>
+      <w:proofErr w:type="spellStart"/>
+      <w:r>
+        <w:rPr>
+          <w:i/>
+          <w:lang w:val="en-US"/>
+        </w:rPr>
+        <w:t>csad</w:t>
+      </w:r>
+      <w:proofErr w:type="spellEnd"/>
+      <w:r>
+        <w:rPr>
+          <w:lang w:val="en-US"/>
+        </w:rPr>
+        <w:t xml:space="preserve">) </w:t>
+      </w:r>
+      <w:r>
+        <w:rPr>
+          <w:lang w:val="en-US"/>
+        </w:rPr>
+        <w:t xml:space="preserve">and possesses the same </w:t>
+      </w:r>
+      <w:r>
+        <w:rPr>
+          <w:lang w:val="en-US"/>
+        </w:rPr>
+        <w:t xml:space="preserve">substrate </w:t>
       </w:r>
       <w:r>
         <w:rPr>
           <w:lang w:val="en-US"/>
         </w:rPr>
         <w:lastRenderedPageBreak/>
-        <w:t xml:space="preserve">superfamily </w:t>
-      </w:r>
-      <w:r>
-        <w:rPr>
-          <w:lang w:val="en-US"/>
-        </w:rPr>
-        <w:t xml:space="preserve">protein </w:t>
-      </w:r>
-      <w:r>
-        <w:rPr>
-          <w:lang w:val="en-US"/>
-        </w:rPr>
-        <w:t xml:space="preserve">was exclusively found in Clade I. The </w:t>
-      </w:r>
-      <w:r>
-        <w:rPr>
-          <w:lang w:val="en-US"/>
-        </w:rPr>
-        <w:t>aminotransferase</w:t>
-      </w:r>
-      <w:r>
-        <w:rPr>
-          <w:lang w:val="en-US"/>
-        </w:rPr>
-        <w:t xml:space="preserve"> </w:t>
-      </w:r>
-      <w:r>
-        <w:rPr>
-          <w:lang w:val="en-US"/>
-        </w:rPr>
-        <w:t xml:space="preserve">has similarity to cysteine </w:t>
-      </w:r>
-      <w:proofErr w:type="spellStart"/>
-      <w:r>
-        <w:rPr>
-          <w:lang w:val="en-US"/>
-        </w:rPr>
-        <w:t>sulfinic</w:t>
-      </w:r>
-      <w:proofErr w:type="spellEnd"/>
-      <w:r>
-        <w:rPr>
-          <w:lang w:val="en-US"/>
-        </w:rPr>
-        <w:t xml:space="preserve"> acid decarboxylase </w:t>
-      </w:r>
-      <w:r>
-        <w:rPr>
-          <w:lang w:val="en-US"/>
-        </w:rPr>
-        <w:t>(</w:t>
-      </w:r>
-      <w:proofErr w:type="spellStart"/>
-      <w:r>
-        <w:rPr>
-          <w:i/>
-          <w:lang w:val="en-US"/>
-        </w:rPr>
-        <w:t>csad</w:t>
-      </w:r>
-      <w:proofErr w:type="spellEnd"/>
-      <w:r>
-        <w:rPr>
-          <w:lang w:val="en-US"/>
-        </w:rPr>
-        <w:t xml:space="preserve">) </w:t>
-      </w:r>
-      <w:r>
-        <w:rPr>
-          <w:lang w:val="en-US"/>
-        </w:rPr>
-        <w:t xml:space="preserve">and possesses the same </w:t>
-      </w:r>
-      <w:r>
-        <w:rPr>
-          <w:lang w:val="en-US"/>
-        </w:rPr>
-        <w:t xml:space="preserve">substrate </w:t>
-      </w:r>
-      <w:r>
-        <w:rPr>
-          <w:lang w:val="en-US"/>
-        </w:rPr>
         <w:t xml:space="preserve">recognition motif as the </w:t>
       </w:r>
       <w:r>
@@ -13124,132 +13187,138 @@
         <w:rPr>
           <w:lang w:val="en-US"/>
         </w:rPr>
+        <w:tab/>
+      </w:r>
+      <w:r>
+        <w:rPr>
+          <w:lang w:val="en-US"/>
+        </w:rPr>
+        <w:t xml:space="preserve">With the exception of </w:t>
+      </w:r>
+      <w:proofErr w:type="spellStart"/>
+      <w:r>
+        <w:rPr>
+          <w:i/>
+          <w:lang w:val="en-US"/>
+        </w:rPr>
+        <w:t>gloA</w:t>
+      </w:r>
+      <w:proofErr w:type="spellEnd"/>
+      <w:r>
+        <w:rPr>
+          <w:i/>
+          <w:lang w:val="en-US"/>
+        </w:rPr>
+        <w:t xml:space="preserve">, </w:t>
+      </w:r>
+      <w:proofErr w:type="spellStart"/>
+      <w:r>
+        <w:rPr>
+          <w:i/>
+          <w:lang w:val="en-US"/>
+        </w:rPr>
+        <w:t>narI</w:t>
+      </w:r>
+      <w:proofErr w:type="spellEnd"/>
+      <w:r>
+        <w:rPr>
+          <w:lang w:val="en-US"/>
+        </w:rPr>
+        <w:t xml:space="preserve">, </w:t>
+      </w:r>
+      <w:r>
+        <w:rPr>
+          <w:lang w:val="en-US"/>
+        </w:rPr>
+        <w:t xml:space="preserve">and </w:t>
+      </w:r>
+      <w:proofErr w:type="spellStart"/>
+      <w:r>
+        <w:rPr>
+          <w:i/>
+          <w:lang w:val="en-US"/>
+        </w:rPr>
+        <w:t>narJ</w:t>
+      </w:r>
+      <w:proofErr w:type="spellEnd"/>
+      <w:r>
+        <w:rPr>
+          <w:lang w:val="en-US"/>
+        </w:rPr>
+        <w:t xml:space="preserve">, </w:t>
+      </w:r>
+      <w:r>
+        <w:rPr>
+          <w:lang w:val="en-US"/>
+        </w:rPr>
+        <w:t>a</w:t>
+      </w:r>
+      <w:r>
+        <w:rPr>
+          <w:lang w:val="en-US"/>
+        </w:rPr>
+        <w:t xml:space="preserve">ll investigated metabolic genes </w:t>
+      </w:r>
+      <w:r>
+        <w:rPr>
+          <w:lang w:val="en-US"/>
+        </w:rPr>
+        <w:t xml:space="preserve">that were differentially preserved between clades </w:t>
+      </w:r>
+      <w:r>
+        <w:rPr>
+          <w:lang w:val="en-US"/>
+        </w:rPr>
+        <w:t xml:space="preserve">showed evidence of </w:t>
+      </w:r>
+      <w:r>
+        <w:rPr>
+          <w:lang w:val="en-US"/>
+        </w:rPr>
+        <w:t xml:space="preserve">pervasive or episodic </w:t>
+      </w:r>
+      <w:r>
+        <w:rPr>
+          <w:lang w:val="en-US"/>
+        </w:rPr>
+        <w:t xml:space="preserve">site-specific </w:t>
+      </w:r>
+      <w:r>
+        <w:rPr>
+          <w:lang w:val="en-US"/>
+        </w:rPr>
+        <w:t>diversifying selectio</w:t>
+      </w:r>
+      <w:r>
+        <w:rPr>
+          <w:lang w:val="en-US"/>
+        </w:rPr>
+        <w:t xml:space="preserve">n that </w:t>
+      </w:r>
+      <w:r>
+        <w:rPr>
+          <w:lang w:val="en-US"/>
+        </w:rPr>
+        <w:t xml:space="preserve">affected structural or functional </w:t>
+      </w:r>
+      <w:r>
+        <w:rPr>
+          <w:lang w:val="en-US"/>
+        </w:rPr>
+        <w:t>regions</w:t>
+      </w:r>
+      <w:r>
+        <w:rPr>
+          <w:lang w:val="en-US"/>
+        </w:rPr>
+        <w:t xml:space="preserve"> in the </w:t>
+      </w:r>
+      <w:r>
+        <w:rPr>
+          <w:lang w:val="en-US"/>
+        </w:rPr>
         <w:lastRenderedPageBreak/>
-        <w:tab/>
-      </w:r>
-      <w:r>
-        <w:rPr>
-          <w:lang w:val="en-US"/>
-        </w:rPr>
-        <w:t xml:space="preserve">With the exception of </w:t>
-      </w:r>
-      <w:proofErr w:type="spellStart"/>
-      <w:r>
-        <w:rPr>
-          <w:i/>
-          <w:lang w:val="en-US"/>
-        </w:rPr>
-        <w:t>gloA</w:t>
-      </w:r>
-      <w:proofErr w:type="spellEnd"/>
-      <w:r>
-        <w:rPr>
-          <w:i/>
-          <w:lang w:val="en-US"/>
-        </w:rPr>
-        <w:t xml:space="preserve">, </w:t>
-      </w:r>
-      <w:proofErr w:type="spellStart"/>
-      <w:r>
-        <w:rPr>
-          <w:i/>
-          <w:lang w:val="en-US"/>
-        </w:rPr>
-        <w:t>narI</w:t>
-      </w:r>
-      <w:proofErr w:type="spellEnd"/>
-      <w:r>
-        <w:rPr>
-          <w:lang w:val="en-US"/>
-        </w:rPr>
-        <w:t xml:space="preserve">, </w:t>
-      </w:r>
-      <w:r>
-        <w:rPr>
-          <w:lang w:val="en-US"/>
-        </w:rPr>
-        <w:t xml:space="preserve">and </w:t>
-      </w:r>
-      <w:proofErr w:type="spellStart"/>
-      <w:r>
-        <w:rPr>
-          <w:i/>
-          <w:lang w:val="en-US"/>
-        </w:rPr>
-        <w:t>narJ</w:t>
-      </w:r>
-      <w:proofErr w:type="spellEnd"/>
-      <w:r>
-        <w:rPr>
-          <w:lang w:val="en-US"/>
-        </w:rPr>
-        <w:t xml:space="preserve">, </w:t>
-      </w:r>
-      <w:r>
-        <w:rPr>
-          <w:lang w:val="en-US"/>
-        </w:rPr>
-        <w:t>a</w:t>
-      </w:r>
-      <w:r>
-        <w:rPr>
-          <w:lang w:val="en-US"/>
-        </w:rPr>
-        <w:t xml:space="preserve">ll investigated metabolic genes </w:t>
-      </w:r>
-      <w:r>
-        <w:rPr>
-          <w:lang w:val="en-US"/>
-        </w:rPr>
-        <w:t xml:space="preserve">that were differentially preserved between clades </w:t>
-      </w:r>
-      <w:r>
-        <w:rPr>
-          <w:lang w:val="en-US"/>
-        </w:rPr>
-        <w:t xml:space="preserve">showed evidence of </w:t>
-      </w:r>
-      <w:r>
-        <w:rPr>
-          <w:lang w:val="en-US"/>
-        </w:rPr>
-        <w:t xml:space="preserve">pervasive or episodic </w:t>
-      </w:r>
-      <w:r>
-        <w:rPr>
-          <w:lang w:val="en-US"/>
-        </w:rPr>
-        <w:t xml:space="preserve">site-specific </w:t>
-      </w:r>
-      <w:r>
-        <w:rPr>
-          <w:lang w:val="en-US"/>
-        </w:rPr>
-        <w:t>diversifying selectio</w:t>
-      </w:r>
-      <w:r>
-        <w:rPr>
-          <w:lang w:val="en-US"/>
-        </w:rPr>
-        <w:t xml:space="preserve">n that </w:t>
-      </w:r>
-      <w:r>
-        <w:rPr>
-          <w:lang w:val="en-US"/>
-        </w:rPr>
-        <w:t xml:space="preserve">affected structural or functional </w:t>
-      </w:r>
-      <w:r>
-        <w:rPr>
-          <w:lang w:val="en-US"/>
-        </w:rPr>
-        <w:t>regions</w:t>
-      </w:r>
-      <w:r>
-        <w:rPr>
-          <w:lang w:val="en-US"/>
-        </w:rPr>
-        <w:t xml:space="preserve"> in the encoded proteins</w:t>
+        <w:t>encoded proteins</w:t>
       </w:r>
       <w:r>
         <w:rPr>
@@ -14718,75 +14787,68 @@
           <w:noProof/>
           <w:lang w:val="en-US"/>
         </w:rPr>
-        <w:t xml:space="preserve">[25, </w:t>
+        <w:t>[25, 31]</w:t>
+      </w:r>
+      <w:r>
+        <w:rPr>
+          <w:lang w:val="en-US"/>
+        </w:rPr>
+        <w:fldChar w:fldCharType="end"/>
+      </w:r>
+      <w:r>
+        <w:rPr>
+          <w:lang w:val="en-US"/>
+        </w:rPr>
+        <w:t xml:space="preserve">. These findings imply that there is enough molecular and ecological divergence between the two clades for clonal interference and/or strong host-symbiont epistatic interactions to constrain symbiont exchange </w:t>
+      </w:r>
+      <w:r>
+        <w:rPr>
+          <w:lang w:val="en-US"/>
+        </w:rPr>
+        <w:fldChar w:fldCharType="begin"/>
+      </w:r>
+      <w:r>
+        <w:rPr>
+          <w:lang w:val="en-US"/>
+        </w:rPr>
+        <w:instrText xml:space="preserve"> ADDIN ZOTERO_ITEM CSL_CITATION {"citationID":"94Ayziv1","properties":{"formattedCitation":"[3]","plainCitation":"[3]","noteIndex":0},"citationItems":[{"id":6370,"uris":["http://zotero.org/users/2083583/items/9CTVAMHV"],"uri":["http://zotero.org/users/2083583/items/9CTVAMHV"],"itemData":{"id":6370,"type":"article-journal","abstract":"&lt;p&gt;Many eukaryotes have obligate associations with microorganisms that are transmitted directly between generations. A model for heritable symbiosis is the association of aphids, a clade of sap-feeding insects, and &lt;i&gt;Buchnera aphidicola&lt;/i&gt;, a gammaproteobacterium that colonized an aphid ancestor 150 million years ago and persists in almost all 5,000 aphid species. Symbiont acquisition enables evolutionary and ecological expansion; aphids are one of many insect groups that would not exist without heritable symbiosis. Receiving less attention are potential negative ramifications of symbiotic alliances. In the short run, symbionts impose metabolic costs. Over evolutionary time, hosts evolve dependence beyond the original benefits of the symbiosis. Symbiotic partners enter into an evolutionary spiral that leads to irreversible codependence and associated risks. Host adaptations to symbiosis (e.g., immune-system modification) may impose vulnerabilities. Symbiont genomes also continuously accumulate deleterious mutations, limiting their beneficial contributions and environmental tolerance. Finally, the fitness interests of obligate heritable symbionts are distinct from those of their hosts, leading to selfish tendencies. Thus, genes underlying the host–symbiont interface are predicted to follow a coevolutionary arms race, as observed for genes governing host–pathogen interactions. On the macroevolutionary scale, the rapid evolution of interacting symbiont and host genes is predicted to accelerate host speciation rates by generating genetic incompatibilities. However, degeneration of symbiont genomes may ultimately limit the ecological range of host species, potentially increasing extinction risk. Recent results for the aphid–&lt;i&gt;Buchnera&lt;/i&gt; symbiosis and related systems illustrate that, whereas heritable symbiosis can expand ecological range and spur diversification, it also presents potential perils.&lt;/p&gt;","container-title":"Proceedings of the National Academy of Sciences","DOI":"10.1073/pnas.1421388112","ISSN":"0027-8424, 1091-6490","issue":"33","journalAbbreviation":"PNAS","language":"en","note":"PMID: 25713367","page":"10169-10176","source":"www.pnas.org","title":"Heritable symbiosis: The advantages and perils of an evolutionary rabbit hole","title-short":"Heritable symbiosis","volume":"112","author":[{"family":"Bennett","given":"Gordon M."},{"family":"Moran","given":"Nancy A."}],"issued":{"date-parts":[["2015",8,18]]}}}],"schema":"https://github.com/citation-style-language/schema/raw/master/csl-citation.json"} </w:instrText>
+      </w:r>
+      <w:r>
+        <w:rPr>
+          <w:lang w:val="en-US"/>
+        </w:rPr>
+        <w:fldChar w:fldCharType="separate"/>
       </w:r>
       <w:r>
         <w:rPr>
           <w:noProof/>
           <w:lang w:val="en-US"/>
         </w:rPr>
+        <w:t>[3]</w:t>
+      </w:r>
+      <w:r>
+        <w:rPr>
+          <w:lang w:val="en-US"/>
+        </w:rPr>
+        <w:fldChar w:fldCharType="end"/>
+      </w:r>
+      <w:r>
+        <w:rPr>
+          <w:lang w:val="en-US"/>
+        </w:rPr>
+        <w:t xml:space="preserve">. </w:t>
+      </w:r>
+      <w:r>
+        <w:rPr>
+          <w:lang w:val="en-US"/>
+        </w:rPr>
+        <w:t xml:space="preserve">The two groups are also discriminated </w:t>
+      </w:r>
+      <w:r>
+        <w:rPr>
+          <w:lang w:val="en-US"/>
+        </w:rPr>
         <w:lastRenderedPageBreak/>
-        <w:t>31]</w:t>
-      </w:r>
-      <w:r>
-        <w:rPr>
-          <w:lang w:val="en-US"/>
-        </w:rPr>
-        <w:fldChar w:fldCharType="end"/>
-      </w:r>
-      <w:r>
-        <w:rPr>
-          <w:lang w:val="en-US"/>
-        </w:rPr>
-        <w:t xml:space="preserve">. These findings imply that there is enough molecular and ecological divergence between the two clades for clonal interference and/or strong host-symbiont epistatic interactions to constrain symbiont exchange </w:t>
-      </w:r>
-      <w:r>
-        <w:rPr>
-          <w:lang w:val="en-US"/>
-        </w:rPr>
-        <w:fldChar w:fldCharType="begin"/>
-      </w:r>
-      <w:r>
-        <w:rPr>
-          <w:lang w:val="en-US"/>
-        </w:rPr>
-        <w:instrText xml:space="preserve"> ADDIN ZOTERO_ITEM CSL_CITATION {"citationID":"94Ayziv1","properties":{"formattedCitation":"[3]","plainCitation":"[3]","noteIndex":0},"citationItems":[{"id":6370,"uris":["http://zotero.org/users/2083583/items/9CTVAMHV"],"uri":["http://zotero.org/users/2083583/items/9CTVAMHV"],"itemData":{"id":6370,"type":"article-journal","abstract":"&lt;p&gt;Many eukaryotes have obligate associations with microorganisms that are transmitted directly between generations. A model for heritable symbiosis is the association of aphids, a clade of sap-feeding insects, and &lt;i&gt;Buchnera aphidicola&lt;/i&gt;, a gammaproteobacterium that colonized an aphid ancestor 150 million years ago and persists in almost all 5,000 aphid species. Symbiont acquisition enables evolutionary and ecological expansion; aphids are one of many insect groups that would not exist without heritable symbiosis. Receiving less attention are potential negative ramifications of symbiotic alliances. In the short run, symbionts impose metabolic costs. Over evolutionary time, hosts evolve dependence beyond the original benefits of the symbiosis. Symbiotic partners enter into an evolutionary spiral that leads to irreversible codependence and associated risks. Host adaptations to symbiosis (e.g., immune-system modification) may impose vulnerabilities. Symbiont genomes also continuously accumulate deleterious mutations, limiting their beneficial contributions and environmental tolerance. Finally, the fitness interests of obligate heritable symbionts are distinct from those of their hosts, leading to selfish tendencies. Thus, genes underlying the host–symbiont interface are predicted to follow a coevolutionary arms race, as observed for genes governing host–pathogen interactions. On the macroevolutionary scale, the rapid evolution of interacting symbiont and host genes is predicted to accelerate host speciation rates by generating genetic incompatibilities. However, degeneration of symbiont genomes may ultimately limit the ecological range of host species, potentially increasing extinction risk. Recent results for the aphid–&lt;i&gt;Buchnera&lt;/i&gt; symbiosis and related systems illustrate that, whereas heritable symbiosis can expand ecological range and spur diversification, it also presents potential perils.&lt;/p&gt;","container-title":"Proceedings of the National Academy of Sciences","DOI":"10.1073/pnas.1421388112","ISSN":"0027-8424, 1091-6490","issue":"33","journalAbbreviation":"PNAS","language":"en","note":"PMID: 25713367","page":"10169-10176","source":"www.pnas.org","title":"Heritable symbiosis: The advantages and perils of an evolutionary rabbit hole","title-short":"Heritable symbiosis","volume":"112","author":[{"family":"Bennett","given":"Gordon M."},{"family":"Moran","given":"Nancy A."}],"issued":{"date-parts":[["2015",8,18]]}}}],"schema":"https://github.com/citation-style-language/schema/raw/master/csl-citation.json"} </w:instrText>
-      </w:r>
-      <w:r>
-        <w:rPr>
-          <w:lang w:val="en-US"/>
-        </w:rPr>
-        <w:fldChar w:fldCharType="separate"/>
-      </w:r>
-      <w:r>
-        <w:rPr>
-          <w:noProof/>
-          <w:lang w:val="en-US"/>
-        </w:rPr>
-        <w:t>[3]</w:t>
-      </w:r>
-      <w:r>
-        <w:rPr>
-          <w:lang w:val="en-US"/>
-        </w:rPr>
-        <w:fldChar w:fldCharType="end"/>
-      </w:r>
-      <w:r>
-        <w:rPr>
-          <w:lang w:val="en-US"/>
-        </w:rPr>
-        <w:t xml:space="preserve">. </w:t>
-      </w:r>
-      <w:r>
-        <w:rPr>
-          <w:lang w:val="en-US"/>
-        </w:rPr>
-        <w:t xml:space="preserve">The two groups are also discriminated </w:t>
-      </w:r>
-      <w:r>
-        <w:rPr>
-          <w:lang w:val="en-US"/>
-        </w:rPr>
         <w:t xml:space="preserve">based on </w:t>
       </w:r>
       <w:r>
@@ -15338,21 +15400,30 @@
       </w:pPr>
       <w:r>
         <w:rPr>
+          <w:highlight w:val="yellow"/>
           <w:lang w:val="en-US"/>
         </w:rPr>
         <w:t>Based on genome-wide levels of topological disagreement</w:t>
       </w:r>
       <w:r>
         <w:rPr>
-          <w:lang w:val="en-US"/>
-        </w:rPr>
-        <w:t xml:space="preserve">, </w:t>
-      </w:r>
-      <w:r>
-        <w:rPr>
-          <w:lang w:val="en-US"/>
-        </w:rPr>
-        <w:t xml:space="preserve">horizontal gene transfer through inter-specific homologous recombination is widespread among symbionts of Clade II but it is almost absent in Clade I. A reduction of the rate of infection by environmental symbionts and/or drift-driven loss of the recombination machinery </w:t>
+          <w:highlight w:val="yellow"/>
+          <w:lang w:val="en-US"/>
+        </w:rPr>
+        <w:t xml:space="preserve">, </w:t>
+      </w:r>
+      <w:r>
+        <w:rPr>
+          <w:highlight w:val="yellow"/>
+          <w:lang w:val="en-US"/>
+        </w:rPr>
+        <w:t>horizontal gene transfer through inter-specific homologous recombination is widespread among symbionts of Clade II but it is almost absent in Clade I</w:t>
+      </w:r>
+      <w:r>
+        <w:rPr>
+          <w:lang w:val="en-US"/>
+        </w:rPr>
+        <w:t xml:space="preserve">. A reduction of the rate of infection by environmental symbionts and/or drift-driven loss of the recombination machinery </w:t>
       </w:r>
       <w:r>
         <w:rPr>
@@ -15682,165 +15753,172 @@
           <w:highlight w:val="yellow"/>
           <w:lang w:val="en-US"/>
         </w:rPr>
+        <w:t xml:space="preserve">hitchhiking; </w:t>
+      </w:r>
+      <w:r>
+        <w:rPr>
+          <w:highlight w:val="yellow"/>
+          <w:lang w:val="en-US"/>
+        </w:rPr>
+        <w:fldChar w:fldCharType="begin"/>
+      </w:r>
+      <w:r>
+        <w:rPr>
+          <w:highlight w:val="yellow"/>
+          <w:lang w:val="en-US"/>
+        </w:rPr>
+        <w:instrText xml:space="preserve"> ADDIN ZOTERO_ITEM CSL_CITATION {"citationID":"aj9cj89e8u","properties":{"formattedCitation":"[75,76]","plainCitation":"[75,76]","noteIndex":0},"citationItems":[{"id":10548,"uris":["http://zotero.org/users/2083583/items/TBBY946N"],"uri":["http://zotero.org/users/2083583/items/TBBY946N"],"itemData":{"id":10548,"type":"article-journal","container-title":"Genetical Research","issue":"1","journalAbbreviation":"Genet Res","language":"eng","note":"03259 \nPMID: 4407212","page":"23-35","source":"PubMed","title":"The hitch-hiking effect of a favourable gene","volume":"23","author":[{"family":"Smith","given":"J. M."},{"family":"Haigh","given":"J."}],"issued":{"date-parts":[["1974",2]]}}},{"id":10550,"uris":["http://zotero.org/users/2083583/items/ZRJFH3UR"],"uri":["http://zotero.org/users/2083583/items/ZRJFH3UR"],"itemData":{"id":10550,"type":"article-journal","abstract":"Selected substitutions at one locus can induce stochastic dynamics that resemble genetic drift at a closely linked neutral locus. The pseudohitchhiking model is a one-locus model that approximates these effects and can be used to describe the major consequences of linked selection. As the changes in neutral allele frequencies when hitchhiking are rapid, diffusion theory is not appropriate for studying neutral dynamics. A stationary distribution and some results on substitution processes are presented that use the theory of continuous-time Markov processes with discontinuous sample paths. The coalescent of the pseudohitchhiking model is shown to have a random number of branches at each node, which leads to a frequency spectrum that is different from that of the equilibrium neutral model. If genetic draft, the name given to these induced stochastic effects, is a more important stochastic force than genetic drift, then a number of paradoxes that have plagued population genetics disappear.","container-title":"Genetics","DOI":"10.1093/genetics/155.2.909","ISSN":"1943-2631","issue":"2","journalAbbreviation":"Genetics","note":"00465","page":"909-919","source":"Silverchair","title":"Genetic Drift in an Infinite Population: The Pseudohitchhiking Model","title-short":"Genetic Drift in an Infinite Population","volume":"155","author":[{"family":"Gillespie","given":"John H"}],"issued":{"date-parts":[["2000",6,1]]}}}],"schema":"https://github.com/citation-style-language/schema/raw/master/csl-citation.json"} </w:instrText>
+      </w:r>
+      <w:r>
+        <w:rPr>
+          <w:highlight w:val="yellow"/>
+          <w:lang w:val="en-US"/>
+        </w:rPr>
+        <w:fldChar w:fldCharType="separate"/>
+      </w:r>
+      <w:r>
+        <w:rPr>
+          <w:color w:val="000000"/>
+          <w:lang w:val="en-US"/>
+        </w:rPr>
+        <w:t>[75</w:t>
+      </w:r>
+      <w:r>
+        <w:rPr>
+          <w:color w:val="000000"/>
+          <w:lang w:val="en-US"/>
+        </w:rPr>
+        <w:t xml:space="preserve">, </w:t>
+      </w:r>
+      <w:r>
+        <w:rPr>
+          <w:color w:val="000000"/>
+          <w:lang w:val="en-US"/>
+        </w:rPr>
+        <w:t>76]</w:t>
+      </w:r>
+      <w:r>
+        <w:rPr>
+          <w:highlight w:val="yellow"/>
+          <w:lang w:val="en-US"/>
+        </w:rPr>
+        <w:fldChar w:fldCharType="end"/>
+      </w:r>
+      <w:r>
+        <w:rPr>
+          <w:highlight w:val="yellow"/>
+          <w:lang w:val="en-US"/>
+        </w:rPr>
+        <w:t>). Low rates of recombination increase Hill-Robertson interference</w:t>
+      </w:r>
+      <w:r>
+        <w:rPr>
+          <w:highlight w:val="yellow"/>
+          <w:lang w:val="en-US"/>
+        </w:rPr>
+        <w:t xml:space="preserve">, </w:t>
+      </w:r>
+      <w:r>
+        <w:rPr>
+          <w:highlight w:val="yellow"/>
+          <w:lang w:val="en-US"/>
+        </w:rPr>
+        <w:t>reducing the rate of adaptation (</w:t>
+      </w:r>
+      <w:r>
+        <w:rPr>
+          <w:highlight w:val="yellow"/>
+          <w:lang w:val="en-US"/>
+        </w:rPr>
+        <w:fldChar w:fldCharType="begin"/>
+      </w:r>
+      <w:r>
+        <w:rPr>
+          <w:highlight w:val="yellow"/>
+          <w:lang w:val="en-US"/>
+        </w:rPr>
+        <w:instrText xml:space="preserve"> ADDIN ZOTERO_ITEM CSL_CITATION {"citationID":"a21pmrpahg","properties":{"formattedCitation":"[71,77]","plainCitation":"[71,77]","noteIndex":0},"citationItems":[{"id":10540,"uris":["http://zotero.org/users/2083583/items/7ZKZLN6V"],"uri":["http://zotero.org/users/2083583/items/7ZKZLN6V"],"itemData":{"id":10540,"type":"article-journal","container-title":"Genetical Research","issue":"3","journalAbbreviation":"Genet Res","language":"eng","note":"01814 \nPMID: 5980116","page":"269-294","source":"PubMed","title":"The effect of linkage on limits to artificial selection","volume":"8","author":[{"family":"Hill","given":"W. G."},{"family":"Robertson","given":"A."}],"issued":{"date-parts":[["1966",12]]}}},{"id":7001,"uris":["http://zotero.org/users/2083583/items/U9SPBN5Y"],"uri":["http://zotero.org/users/2083583/items/U9SPBN5Y"],"itemData":{"id":7001,"type":"article-journal","abstract":"The controversy over the evolutionary advantage of recombination initially discovered by  and by  is reviewed. Those authors whose models had finite-population effects found an advantage of recombination, and those whose models had infinite populations ...","container-title":"Genetics","ISSN":"0016-6731","issue":"2","journalAbbreviation":"Genetics","language":"eng","note":"PMID: 4448362","page":"737-756","source":"europepmc.org","title":"The evolutionary advantage of recombination.","volume":"78","author":[{"family":"Felsenstein","given":"J."}],"issued":{"date-parts":[["1974",10]]}}}],"schema":"https://github.com/citation-style-language/schema/raw/master/csl-citation.json"} </w:instrText>
+      </w:r>
+      <w:r>
+        <w:rPr>
+          <w:highlight w:val="yellow"/>
+          <w:lang w:val="en-US"/>
+        </w:rPr>
+        <w:fldChar w:fldCharType="separate"/>
+      </w:r>
+      <w:r>
+        <w:rPr>
+          <w:color w:val="000000"/>
+          <w:lang w:val="en-US"/>
+        </w:rPr>
+        <w:t>[71</w:t>
+      </w:r>
+      <w:r>
+        <w:rPr>
+          <w:color w:val="000000"/>
+          <w:lang w:val="en-US"/>
+        </w:rPr>
+        <w:t xml:space="preserve">, </w:t>
+      </w:r>
+      <w:r>
+        <w:rPr>
+          <w:color w:val="000000"/>
+          <w:lang w:val="en-US"/>
+        </w:rPr>
+        <w:t>77]</w:t>
+      </w:r>
+      <w:r>
+        <w:rPr>
+          <w:highlight w:val="yellow"/>
+          <w:lang w:val="en-US"/>
+        </w:rPr>
+        <w:fldChar w:fldCharType="end"/>
+      </w:r>
+      <w:r>
+        <w:rPr>
+          <w:highlight w:val="yellow"/>
+          <w:lang w:val="en-US"/>
+        </w:rPr>
+        <w:t>).</w:t>
+      </w:r>
+      <w:r>
+        <w:rPr>
+          <w:highlight w:val="yellow"/>
+        </w:rPr>
+        <w:t xml:space="preserve"> For example</w:t>
+      </w:r>
+      <w:r>
+        <w:rPr>
+          <w:highlight w:val="yellow"/>
+        </w:rPr>
+        <w:t xml:space="preserve">, </w:t>
+      </w:r>
+      <w:r>
+        <w:rPr>
+          <w:highlight w:val="yellow"/>
+        </w:rPr>
+        <w:t>in Drosophila</w:t>
+      </w:r>
+      <w:r>
+        <w:rPr>
+          <w:highlight w:val="yellow"/>
+        </w:rPr>
+        <w:t xml:space="preserve">, </w:t>
+      </w:r>
+      <w:r>
+        <w:rPr>
+          <w:highlight w:val="yellow"/>
+          <w:lang w:val="en-US"/>
+        </w:rPr>
+        <w:t xml:space="preserve">the rate of adaptive amino acid substitution is positively correlated to both recombination rate and the </w:t>
+      </w:r>
+      <w:r>
+        <w:rPr>
+          <w:highlight w:val="yellow"/>
+          <w:lang w:val="en-US"/>
+        </w:rPr>
         <w:lastRenderedPageBreak/>
-        <w:t xml:space="preserve">hitchhiking; </w:t>
-      </w:r>
-      <w:r>
-        <w:rPr>
-          <w:highlight w:val="yellow"/>
-          <w:lang w:val="en-US"/>
-        </w:rPr>
-        <w:fldChar w:fldCharType="begin"/>
-      </w:r>
-      <w:r>
-        <w:rPr>
-          <w:highlight w:val="yellow"/>
-          <w:lang w:val="en-US"/>
-        </w:rPr>
-        <w:instrText xml:space="preserve"> ADDIN ZOTERO_ITEM CSL_CITATION {"citationID":"aj9cj89e8u","properties":{"formattedCitation":"[75,76]","plainCitation":"[75,76]","noteIndex":0},"citationItems":[{"id":10548,"uris":["http://zotero.org/users/2083583/items/TBBY946N"],"uri":["http://zotero.org/users/2083583/items/TBBY946N"],"itemData":{"id":10548,"type":"article-journal","container-title":"Genetical Research","issue":"1","journalAbbreviation":"Genet Res","language":"eng","note":"03259 \nPMID: 4407212","page":"23-35","source":"PubMed","title":"The hitch-hiking effect of a favourable gene","volume":"23","author":[{"family":"Smith","given":"J. M."},{"family":"Haigh","given":"J."}],"issued":{"date-parts":[["1974",2]]}}},{"id":10550,"uris":["http://zotero.org/users/2083583/items/ZRJFH3UR"],"uri":["http://zotero.org/users/2083583/items/ZRJFH3UR"],"itemData":{"id":10550,"type":"article-journal","abstract":"Selected substitutions at one locus can induce stochastic dynamics that resemble genetic drift at a closely linked neutral locus. The pseudohitchhiking model is a one-locus model that approximates these effects and can be used to describe the major consequences of linked selection. As the changes in neutral allele frequencies when hitchhiking are rapid, diffusion theory is not appropriate for studying neutral dynamics. A stationary distribution and some results on substitution processes are presented that use the theory of continuous-time Markov processes with discontinuous sample paths. The coalescent of the pseudohitchhiking model is shown to have a random number of branches at each node, which leads to a frequency spectrum that is different from that of the equilibrium neutral model. If genetic draft, the name given to these induced stochastic effects, is a more important stochastic force than genetic drift, then a number of paradoxes that have plagued population genetics disappear.","container-title":"Genetics","DOI":"10.1093/genetics/155.2.909","ISSN":"1943-2631","issue":"2","journalAbbreviation":"Genetics","note":"00465","page":"909-919","source":"Silverchair","title":"Genetic Drift in an Infinite Population: The Pseudohitchhiking Model","title-short":"Genetic Drift in an Infinite Population","volume":"155","author":[{"family":"Gillespie","given":"John H"}],"issued":{"date-parts":[["2000",6,1]]}}}],"schema":"https://github.com/citation-style-language/schema/raw/master/csl-citation.json"} </w:instrText>
-      </w:r>
-      <w:r>
-        <w:rPr>
-          <w:highlight w:val="yellow"/>
-          <w:lang w:val="en-US"/>
-        </w:rPr>
-        <w:fldChar w:fldCharType="separate"/>
-      </w:r>
-      <w:r>
-        <w:rPr>
-          <w:color w:val="000000"/>
-          <w:lang w:val="en-US"/>
-        </w:rPr>
-        <w:t>[75</w:t>
-      </w:r>
-      <w:r>
-        <w:rPr>
-          <w:color w:val="000000"/>
-          <w:lang w:val="en-US"/>
-        </w:rPr>
-        <w:t xml:space="preserve">, </w:t>
-      </w:r>
-      <w:r>
-        <w:rPr>
-          <w:color w:val="000000"/>
-          <w:lang w:val="en-US"/>
-        </w:rPr>
-        <w:t>76]</w:t>
-      </w:r>
-      <w:r>
-        <w:rPr>
-          <w:highlight w:val="yellow"/>
-          <w:lang w:val="en-US"/>
-        </w:rPr>
-        <w:fldChar w:fldCharType="end"/>
-      </w:r>
-      <w:r>
-        <w:rPr>
-          <w:highlight w:val="yellow"/>
-          <w:lang w:val="en-US"/>
-        </w:rPr>
-        <w:t>). Low rates of recombination increase Hill-Robertson interference</w:t>
-      </w:r>
-      <w:r>
-        <w:rPr>
-          <w:highlight w:val="yellow"/>
-          <w:lang w:val="en-US"/>
-        </w:rPr>
-        <w:t xml:space="preserve">, </w:t>
-      </w:r>
-      <w:r>
-        <w:rPr>
-          <w:highlight w:val="yellow"/>
-          <w:lang w:val="en-US"/>
-        </w:rPr>
-        <w:t>reducing the rate of adaptation (</w:t>
-      </w:r>
-      <w:r>
-        <w:rPr>
-          <w:highlight w:val="yellow"/>
-          <w:lang w:val="en-US"/>
-        </w:rPr>
-        <w:fldChar w:fldCharType="begin"/>
-      </w:r>
-      <w:r>
-        <w:rPr>
-          <w:highlight w:val="yellow"/>
-          <w:lang w:val="en-US"/>
-        </w:rPr>
-        <w:instrText xml:space="preserve"> ADDIN ZOTERO_ITEM CSL_CITATION {"citationID":"a21pmrpahg","properties":{"formattedCitation":"[71,77]","plainCitation":"[71,77]","noteIndex":0},"citationItems":[{"id":10540,"uris":["http://zotero.org/users/2083583/items/7ZKZLN6V"],"uri":["http://zotero.org/users/2083583/items/7ZKZLN6V"],"itemData":{"id":10540,"type":"article-journal","container-title":"Genetical Research","issue":"3","journalAbbreviation":"Genet Res","language":"eng","note":"01814 \nPMID: 5980116","page":"269-294","source":"PubMed","title":"The effect of linkage on limits to artificial selection","volume":"8","author":[{"family":"Hill","given":"W. G."},{"family":"Robertson","given":"A."}],"issued":{"date-parts":[["1966",12]]}}},{"id":7001,"uris":["http://zotero.org/users/2083583/items/U9SPBN5Y"],"uri":["http://zotero.org/users/2083583/items/U9SPBN5Y"],"itemData":{"id":7001,"type":"article-journal","abstract":"The controversy over the evolutionary advantage of recombination initially discovered by  and by  is reviewed. Those authors whose models had finite-population effects found an advantage of recombination, and those whose models had infinite populations ...","container-title":"Genetics","ISSN":"0016-6731","issue":"2","journalAbbreviation":"Genetics","language":"eng","note":"PMID: 4448362","page":"737-756","source":"europepmc.org","title":"The evolutionary advantage of recombination.","volume":"78","author":[{"family":"Felsenstein","given":"J."}],"issued":{"date-parts":[["1974",10]]}}}],"schema":"https://github.com/citation-style-language/schema/raw/master/csl-citation.json"} </w:instrText>
-      </w:r>
-      <w:r>
-        <w:rPr>
-          <w:highlight w:val="yellow"/>
-          <w:lang w:val="en-US"/>
-        </w:rPr>
-        <w:fldChar w:fldCharType="separate"/>
-      </w:r>
-      <w:r>
-        <w:rPr>
-          <w:color w:val="000000"/>
-          <w:lang w:val="en-US"/>
-        </w:rPr>
-        <w:t>[71</w:t>
-      </w:r>
-      <w:r>
-        <w:rPr>
-          <w:color w:val="000000"/>
-          <w:lang w:val="en-US"/>
-        </w:rPr>
-        <w:t xml:space="preserve">, </w:t>
-      </w:r>
-      <w:r>
-        <w:rPr>
-          <w:color w:val="000000"/>
-          <w:lang w:val="en-US"/>
-        </w:rPr>
-        <w:t>77]</w:t>
-      </w:r>
-      <w:r>
-        <w:rPr>
-          <w:highlight w:val="yellow"/>
-          <w:lang w:val="en-US"/>
-        </w:rPr>
-        <w:fldChar w:fldCharType="end"/>
-      </w:r>
-      <w:r>
-        <w:rPr>
-          <w:highlight w:val="yellow"/>
-          <w:lang w:val="en-US"/>
-        </w:rPr>
-        <w:t>).</w:t>
-      </w:r>
-      <w:r>
-        <w:rPr>
-          <w:highlight w:val="yellow"/>
-        </w:rPr>
-        <w:t xml:space="preserve"> For example</w:t>
-      </w:r>
-      <w:r>
-        <w:rPr>
-          <w:highlight w:val="yellow"/>
-        </w:rPr>
-        <w:t xml:space="preserve">, </w:t>
-      </w:r>
-      <w:r>
-        <w:rPr>
-          <w:highlight w:val="yellow"/>
-        </w:rPr>
-        <w:t>in Drosophila</w:t>
-      </w:r>
-      <w:r>
-        <w:rPr>
-          <w:highlight w:val="yellow"/>
-        </w:rPr>
-        <w:t xml:space="preserve">, </w:t>
-      </w:r>
-      <w:r>
-        <w:rPr>
-          <w:highlight w:val="yellow"/>
-          <w:lang w:val="en-US"/>
-        </w:rPr>
-        <w:t>the rate of adaptive amino acid substitution is positively correlated to both recombination rate and the mutation rate (</w:t>
+        <w:t>mutation rate (</w:t>
       </w:r>
       <w:r>
         <w:rPr>
@@ -16143,10 +16221,18 @@
         <w:rPr>
           <w:lang w:val="en-US"/>
         </w:rPr>
-        <w:t xml:space="preserve"> Likewise</w:t>
-      </w:r>
-      <w:r>
-        <w:rPr>
+        <w:t xml:space="preserve"> </w:t>
+      </w:r>
+      <w:r>
+        <w:rPr>
+          <w:highlight w:val="yellow"/>
+          <w:lang w:val="en-US"/>
+        </w:rPr>
+        <w:t>Likewise</w:t>
+      </w:r>
+      <w:r>
+        <w:rPr>
+          <w:highlight w:val="yellow"/>
           <w:lang w:val="en-US"/>
         </w:rPr>
         <w:t xml:space="preserve">, </w:t>
@@ -16154,6 +16240,7 @@
       <w:proofErr w:type="spellStart"/>
       <w:r>
         <w:rPr>
+          <w:highlight w:val="yellow"/>
           <w:lang w:val="en-US"/>
         </w:rPr>
         <w:t>Breusing</w:t>
@@ -16161,24 +16248,28 @@
       <w:proofErr w:type="spellEnd"/>
       <w:r>
         <w:rPr>
+          <w:highlight w:val="yellow"/>
           <w:lang w:val="en-US"/>
         </w:rPr>
         <w:t xml:space="preserve"> et al. </w:t>
       </w:r>
       <w:r>
         <w:rPr>
+          <w:highlight w:val="yellow"/>
           <w:lang w:val="en-US"/>
         </w:rPr>
         <w:fldChar w:fldCharType="begin"/>
       </w:r>
       <w:r>
         <w:rPr>
+          <w:highlight w:val="yellow"/>
           <w:lang w:val="en-US"/>
         </w:rPr>
         <w:instrText xml:space="preserve"> ADDIN ZOTERO_ITEM CSL_CITATION {"citationID":"n6Q7laiY","properties":{"formattedCitation":"[26]","plainCitation":"[26]","noteIndex":0},"citationItems":[{"id":9217,"uris":["http://zotero.org/users/2083583/items/A6RS8LEZ"],"uri":["http://zotero.org/users/2083583/items/A6RS8LEZ"],"itemData":{"id":9217,"type":"article-journal","abstract":"Deep-sea vesicomyid clams live in mutualistic symbiosis with chemosynthetic bacteria that are inherited through the maternal germ line. On evolutionary timescales, strictly vertical transmission should lead to cospeciation of host mitochondrial and symbiont lineages; nonetheless, examples of incongruent phylogenies have been reported, suggesting that symbionts are occasionally horizontally transmitted between host species. The current paradigm for vesicomyid clams holds that direct transfers cause host shifts or mixtures of symbionts. An alternative hypothesis suggests that hybridization between host species might explain symbiont transfers. Two clam species, Archivesica gigas and Phreagena soyoae, frequently co-occur at deep-sea hydrocarbon seeps in the eastern Pacific Ocean. Although the two species typically host gammaproteobacterial symbiont lineages marked by divergent 16S rRNA phylotypes, we identified a number of clams with the A. gigas mitotype that hosted symbionts with the P. soyoae phylotype. Demographic inference models based on genome-wide SNP data and three Sanger sequenced gene markers provided evidence that A. gigas and P. soyoae hybridized in the past, supporting the hypothesis that hybridization might be a viable mechanism of interspecific symbiont transfer. These findings provide new perspectives on the evolution of vertically transmitted symbionts and their hosts in deep-sea chemosynthetic environments.","container-title":"Molecular Ecology","DOI":"10.1111/mec.15224","ISSN":"1365-294X","issue":"21","language":"en","note":"00002 \n_eprint: https://onlinelibrary.wiley.com/doi/pdf/10.1111/mec.15224","page":"4697-4708","source":"Wiley Online Library","title":"Host hybridization as a potential mechanism of lateral symbiont transfer in deep-sea vesicomyid clams","volume":"28","author":[{"family":"Breusing","given":"Corinna"},{"family":"Johnson","given":"Shannon B."},{"family":"Vrijenhoek","given":"Robert C."},{"family":"Young","given":"Curtis R."}],"issued":{"date-parts":[["2019"]]}}}],"schema":"https://github.com/citation-style-language/schema/raw/master/csl-citation.json"} </w:instrText>
       </w:r>
       <w:r>
         <w:rPr>
+          <w:highlight w:val="yellow"/>
           <w:lang w:val="en-US"/>
         </w:rPr>
         <w:fldChar w:fldCharType="separate"/>
@@ -16186,24 +16277,28 @@
       <w:r>
         <w:rPr>
           <w:noProof/>
+          <w:highlight w:val="yellow"/>
           <w:lang w:val="en-US"/>
         </w:rPr>
         <w:t>[26]</w:t>
       </w:r>
       <w:r>
         <w:rPr>
+          <w:highlight w:val="yellow"/>
           <w:lang w:val="en-US"/>
         </w:rPr>
         <w:fldChar w:fldCharType="end"/>
       </w:r>
       <w:r>
         <w:rPr>
+          <w:highlight w:val="yellow"/>
           <w:lang w:val="en-US"/>
         </w:rPr>
         <w:t xml:space="preserve"> </w:t>
       </w:r>
       <w:r>
         <w:rPr>
+          <w:highlight w:val="yellow"/>
           <w:lang w:val="en-US"/>
         </w:rPr>
         <w:t xml:space="preserve">found a population of </w:t>
@@ -16212,12 +16307,14 @@
         <w:rPr>
           <w:i/>
           <w:iCs/>
+          <w:highlight w:val="yellow"/>
           <w:lang w:val="en-US"/>
         </w:rPr>
         <w:t>A. gigas</w:t>
       </w:r>
       <w:r>
         <w:rPr>
+          <w:highlight w:val="yellow"/>
           <w:lang w:val="en-US"/>
         </w:rPr>
         <w:t xml:space="preserve"> carrying the symbionts of the host species </w:t>
@@ -16226,9 +16323,18 @@
         <w:rPr>
           <w:i/>
           <w:iCs/>
-          <w:lang w:val="en-US"/>
-        </w:rPr>
-        <w:t xml:space="preserve">P. soyoae. </w:t>
+          <w:highlight w:val="yellow"/>
+          <w:lang w:val="en-US"/>
+        </w:rPr>
+        <w:t>P. soyoae</w:t>
+      </w:r>
+      <w:r>
+        <w:rPr>
+          <w:i/>
+          <w:iCs/>
+          <w:lang w:val="en-US"/>
+        </w:rPr>
+        <w:t xml:space="preserve">. </w:t>
       </w:r>
       <w:r>
         <w:rPr>
@@ -17104,68 +17210,68 @@
         <w:rPr>
           <w:lang w:val="en-US"/>
         </w:rPr>
-        <w:t xml:space="preserve"> genes involved in host-</w:t>
+        <w:t xml:space="preserve"> genes involved in host-symbiont interactions as these molecular pathways must experience reciprocal adaptations to persist through speciation and niche </w:t>
+      </w:r>
+      <w:r>
+        <w:rPr>
+          <w:lang w:val="en-US"/>
+        </w:rPr>
+        <w:t>exploitation</w:t>
+      </w:r>
+      <w:r>
+        <w:rPr>
+          <w:lang w:val="en-US"/>
+        </w:rPr>
+        <w:t xml:space="preserve">. Diversifying selection </w:t>
+      </w:r>
+      <w:r>
+        <w:rPr>
+          <w:lang w:val="en-US"/>
+        </w:rPr>
+        <w:t>affecting</w:t>
+      </w:r>
+      <w:r>
+        <w:rPr>
+          <w:lang w:val="en-US"/>
+        </w:rPr>
+        <w:t xml:space="preserve"> genes </w:t>
+      </w:r>
+      <w:r>
+        <w:rPr>
+          <w:lang w:val="en-US"/>
+        </w:rPr>
+        <w:t>that play a role in</w:t>
+      </w:r>
+      <w:r>
+        <w:rPr>
+          <w:lang w:val="en-US"/>
+        </w:rPr>
+        <w:t xml:space="preserve"> host-symbiont </w:t>
+      </w:r>
+      <w:r>
+        <w:rPr>
+          <w:lang w:val="en-US"/>
+        </w:rPr>
+        <w:t>communication</w:t>
+      </w:r>
+      <w:r>
+        <w:rPr>
+          <w:lang w:val="en-US"/>
+        </w:rPr>
+        <w:t xml:space="preserve">, </w:t>
+      </w:r>
+      <w:r>
+        <w:rPr>
+          <w:lang w:val="en-US"/>
+        </w:rPr>
+        <w:t xml:space="preserve">such as </w:t>
       </w:r>
       <w:r>
         <w:rPr>
           <w:lang w:val="en-US"/>
         </w:rPr>
         <w:lastRenderedPageBreak/>
-        <w:t xml:space="preserve">symbiont interactions as these molecular pathways must experience reciprocal adaptations to persist through speciation and niche </w:t>
-      </w:r>
-      <w:r>
-        <w:rPr>
-          <w:lang w:val="en-US"/>
-        </w:rPr>
-        <w:t>exploitation</w:t>
-      </w:r>
-      <w:r>
-        <w:rPr>
-          <w:lang w:val="en-US"/>
-        </w:rPr>
-        <w:t xml:space="preserve">. Diversifying selection </w:t>
-      </w:r>
-      <w:r>
-        <w:rPr>
-          <w:lang w:val="en-US"/>
-        </w:rPr>
-        <w:t>affecting</w:t>
-      </w:r>
-      <w:r>
-        <w:rPr>
-          <w:lang w:val="en-US"/>
-        </w:rPr>
-        <w:t xml:space="preserve"> genes </w:t>
-      </w:r>
-      <w:r>
-        <w:rPr>
-          <w:lang w:val="en-US"/>
-        </w:rPr>
-        <w:t>that play a role in</w:t>
-      </w:r>
-      <w:r>
-        <w:rPr>
-          <w:lang w:val="en-US"/>
-        </w:rPr>
-        <w:t xml:space="preserve"> host-symbiont </w:t>
-      </w:r>
-      <w:r>
-        <w:rPr>
-          <w:lang w:val="en-US"/>
-        </w:rPr>
-        <w:t>communication</w:t>
-      </w:r>
-      <w:r>
-        <w:rPr>
-          <w:lang w:val="en-US"/>
-        </w:rPr>
-        <w:t xml:space="preserve">, </w:t>
-      </w:r>
-      <w:r>
-        <w:rPr>
-          <w:lang w:val="en-US"/>
-        </w:rPr>
-        <w:t>such as lipopolysaccharides and peptidoglycans</w:t>
+        <w:t>lipopolysaccharides and peptidoglycans</w:t>
       </w:r>
       <w:r>
         <w:rPr>
@@ -18150,71 +18256,71 @@
           <w:b w:val="0"/>
           <w:lang w:val="en-US"/>
         </w:rPr>
-        <w:t xml:space="preserve">by </w:t>
+        <w:t>by allowing these symbioses to exploit niches that would otherwise be inaccessible. By contrast</w:t>
       </w:r>
       <w:r>
         <w:rPr>
           <w:b w:val="0"/>
           <w:lang w:val="en-US"/>
         </w:rPr>
+        <w:t xml:space="preserve">, </w:t>
+      </w:r>
+      <w:r>
+        <w:rPr>
+          <w:b w:val="0"/>
+          <w:lang w:val="en-US"/>
+        </w:rPr>
+        <w:t xml:space="preserve">the requirement for exogeneous vitamin B12 (or its derivatives) </w:t>
+      </w:r>
+      <w:r>
+        <w:rPr>
+          <w:b w:val="0"/>
+          <w:lang w:val="en-US"/>
+        </w:rPr>
+        <w:t>might</w:t>
+      </w:r>
+      <w:r>
+        <w:rPr>
+          <w:b w:val="0"/>
+          <w:lang w:val="en-US"/>
+        </w:rPr>
+        <w:t xml:space="preserve"> limit the range of (micro)habitats </w:t>
+      </w:r>
+      <w:r>
+        <w:rPr>
+          <w:b w:val="0"/>
+          <w:lang w:val="en-US"/>
+        </w:rPr>
+        <w:t>Clade I</w:t>
+      </w:r>
+      <w:r>
+        <w:rPr>
+          <w:b w:val="0"/>
+          <w:lang w:val="en-US"/>
+        </w:rPr>
+        <w:t>-based associations can colonize</w:t>
+      </w:r>
+      <w:r>
+        <w:rPr>
+          <w:b w:val="0"/>
+          <w:lang w:val="en-US"/>
+        </w:rPr>
+        <w:t xml:space="preserve">, </w:t>
+      </w:r>
+      <w:r>
+        <w:rPr>
+          <w:b w:val="0"/>
+          <w:lang w:val="en-US"/>
+        </w:rPr>
+        <w:t xml:space="preserve">unless cobalamin is </w:t>
+      </w:r>
+      <w:r>
+        <w:rPr>
+          <w:b w:val="0"/>
+          <w:lang w:val="en-US"/>
+        </w:rPr>
         <w:lastRenderedPageBreak/>
-        <w:t>allowing these symbioses to exploit niches that would otherwise be inaccessible. By contrast</w:t>
-      </w:r>
-      <w:r>
-        <w:rPr>
-          <w:b w:val="0"/>
-          <w:lang w:val="en-US"/>
-        </w:rPr>
-        <w:t xml:space="preserve">, </w:t>
-      </w:r>
-      <w:r>
-        <w:rPr>
-          <w:b w:val="0"/>
-          <w:lang w:val="en-US"/>
-        </w:rPr>
-        <w:t xml:space="preserve">the requirement for exogeneous vitamin B12 (or its derivatives) </w:t>
-      </w:r>
-      <w:r>
-        <w:rPr>
-          <w:b w:val="0"/>
-          <w:lang w:val="en-US"/>
-        </w:rPr>
-        <w:t>might</w:t>
-      </w:r>
-      <w:r>
-        <w:rPr>
-          <w:b w:val="0"/>
-          <w:lang w:val="en-US"/>
-        </w:rPr>
-        <w:t xml:space="preserve"> limit the range of (micro)habitats </w:t>
-      </w:r>
-      <w:r>
-        <w:rPr>
-          <w:b w:val="0"/>
-          <w:lang w:val="en-US"/>
-        </w:rPr>
-        <w:t>Clade I</w:t>
-      </w:r>
-      <w:r>
-        <w:rPr>
-          <w:b w:val="0"/>
-          <w:lang w:val="en-US"/>
-        </w:rPr>
-        <w:t>-based associations can colonize</w:t>
-      </w:r>
-      <w:r>
-        <w:rPr>
-          <w:b w:val="0"/>
-          <w:lang w:val="en-US"/>
-        </w:rPr>
-        <w:t xml:space="preserve">, </w:t>
-      </w:r>
-      <w:r>
-        <w:rPr>
-          <w:b w:val="0"/>
-          <w:lang w:val="en-US"/>
-        </w:rPr>
-        <w:t>unless cobalamin is acquired from a (currently unknown) secondary symbiont. Despite this potential cost</w:t>
+        <w:t>acquired from a (currently unknown) secondary symbiont. Despite this potential cost</w:t>
       </w:r>
       <w:r>
         <w:rPr>
@@ -19264,116 +19370,110 @@
         <w:rPr>
           <w:lang w:val="en-US"/>
         </w:rPr>
-        <w:t xml:space="preserve"> these </w:t>
+        <w:t xml:space="preserve"> these symbioses to inhabit hypoxic environments</w:t>
+      </w:r>
+      <w:r>
+        <w:rPr>
+          <w:lang w:val="en-US"/>
+        </w:rPr>
+        <w:t xml:space="preserve"> </w:t>
+      </w:r>
+      <w:r>
+        <w:rPr>
+          <w:lang w:val="en-US"/>
+        </w:rPr>
+        <w:fldChar w:fldCharType="begin"/>
+      </w:r>
+      <w:r>
+        <w:rPr>
+          <w:lang w:val="en-US"/>
+        </w:rPr>
+        <w:instrText xml:space="preserve"> ADDIN ZOTERO_ITEM CSL_CITATION {"citationID":"dZnPwgg3","properties":{"formattedCitation":"[18]","plainCitation":"[18]","noteIndex":0},"citationItems":[{"id":10371,"uris":["http://zotero.org/users/2083583/items/UBJCD9Z8"],"uri":["http://zotero.org/users/2083583/items/UBJCD9Z8"],"itemData":{"id":10371,"type":"article-journal","abstract":"The Vesicomyidae (Bivalvia: Mollusca) are a family of clams that form symbioses with chemosynthetic gamma-proteobacteria. They exist in environments such as hydrothermal vents and cold seeps and have a reduced gut and feeding groove, indicating a large dependence on their endosymbionts for nutrition. Recently, two vesicomyid symbiont genomes were sequenced, illuminating the possible nutritional contributions of the symbiont to the host and making genome-wide evolutionary analyses possible.","container-title":"BMC Genomics","DOI":"10.1186/1471-2164-9-585","ISSN":"1471-2164","issue":"1","journalAbbreviation":"BMC Genomics","note":"00040","page":"585","source":"BioMed Central","title":"Comparative genomics of vesicomyid clam (Bivalvia: Mollusca) chemosynthetic symbionts","title-short":"Comparative genomics of vesicomyid clam (Bivalvia","volume":"9","author":[{"family":"Newton","given":"Irene LG"},{"family":"Girguis","given":"Peter R."},{"family":"Cavanaugh","given":"Colleen M."}],"issued":{"date-parts":[["2008",12,4]]}}}],"schema":"https://github.com/citation-style-language/schema/raw/master/csl-citation.json"} </w:instrText>
+      </w:r>
+      <w:r>
+        <w:rPr>
+          <w:lang w:val="en-US"/>
+        </w:rPr>
+        <w:fldChar w:fldCharType="separate"/>
+      </w:r>
+      <w:r>
+        <w:rPr>
+          <w:noProof/>
+          <w:lang w:val="en-US"/>
+        </w:rPr>
+        <w:t>[18]</w:t>
+      </w:r>
+      <w:r>
+        <w:rPr>
+          <w:lang w:val="en-US"/>
+        </w:rPr>
+        <w:fldChar w:fldCharType="end"/>
+      </w:r>
+      <w:r>
+        <w:rPr>
+          <w:lang w:val="en-US"/>
+        </w:rPr>
+        <w:t xml:space="preserve">, </w:t>
+      </w:r>
+      <w:r>
+        <w:rPr>
+          <w:lang w:val="en-US"/>
+        </w:rPr>
+        <w:t>since the use of nitrate as an electron acceptor would reduce the symbiont’s requirement for oxygen and</w:t>
+      </w:r>
+      <w:r>
+        <w:rPr>
+          <w:lang w:val="en-US"/>
+        </w:rPr>
+        <w:t xml:space="preserve">, </w:t>
+      </w:r>
+      <w:r>
+        <w:rPr>
+          <w:lang w:val="en-US"/>
+        </w:rPr>
+        <w:t>consequently</w:t>
+      </w:r>
+      <w:r>
+        <w:rPr>
+          <w:lang w:val="en-US"/>
+        </w:rPr>
+        <w:t xml:space="preserve">, </w:t>
+      </w:r>
+      <w:r>
+        <w:rPr>
+          <w:lang w:val="en-US"/>
+        </w:rPr>
+        <w:t>al</w:t>
+      </w:r>
+      <w:r>
+        <w:rPr>
+          <w:lang w:val="en-US"/>
+        </w:rPr>
+        <w:t>low the host to utilize the limited</w:t>
+      </w:r>
+      <w:r>
+        <w:rPr>
+          <w:lang w:val="en-US"/>
+        </w:rPr>
+        <w:t xml:space="preserve"> oxygen </w:t>
+      </w:r>
+      <w:r>
+        <w:rPr>
+          <w:lang w:val="en-US"/>
+        </w:rPr>
+        <w:t>present without competition with the symbiont</w:t>
+      </w:r>
+      <w:r>
+        <w:rPr>
+          <w:lang w:val="en-US"/>
+        </w:rPr>
+        <w:t xml:space="preserve">. </w:t>
       </w:r>
       <w:r>
         <w:rPr>
           <w:lang w:val="en-US"/>
         </w:rPr>
         <w:lastRenderedPageBreak/>
-        <w:t>symbioses to inhabit hypoxic environments</w:t>
-      </w:r>
-      <w:r>
-        <w:rPr>
-          <w:lang w:val="en-US"/>
-        </w:rPr>
-        <w:t xml:space="preserve"> </w:t>
-      </w:r>
-      <w:r>
-        <w:rPr>
-          <w:lang w:val="en-US"/>
-        </w:rPr>
-        <w:fldChar w:fldCharType="begin"/>
-      </w:r>
-      <w:r>
-        <w:rPr>
-          <w:lang w:val="en-US"/>
-        </w:rPr>
-        <w:instrText xml:space="preserve"> ADDIN ZOTERO_ITEM CSL_CITATION {"citationID":"dZnPwgg3","properties":{"formattedCitation":"[18]","plainCitation":"[18]","noteIndex":0},"citationItems":[{"id":10371,"uris":["http://zotero.org/users/2083583/items/UBJCD9Z8"],"uri":["http://zotero.org/users/2083583/items/UBJCD9Z8"],"itemData":{"id":10371,"type":"article-journal","abstract":"The Vesicomyidae (Bivalvia: Mollusca) are a family of clams that form symbioses with chemosynthetic gamma-proteobacteria. They exist in environments such as hydrothermal vents and cold seeps and have a reduced gut and feeding groove, indicating a large dependence on their endosymbionts for nutrition. Recently, two vesicomyid symbiont genomes were sequenced, illuminating the possible nutritional contributions of the symbiont to the host and making genome-wide evolutionary analyses possible.","container-title":"BMC Genomics","DOI":"10.1186/1471-2164-9-585","ISSN":"1471-2164","issue":"1","journalAbbreviation":"BMC Genomics","note":"00040","page":"585","source":"BioMed Central","title":"Comparative genomics of vesicomyid clam (Bivalvia: Mollusca) chemosynthetic symbionts","title-short":"Comparative genomics of vesicomyid clam (Bivalvia","volume":"9","author":[{"family":"Newton","given":"Irene LG"},{"family":"Girguis","given":"Peter R."},{"family":"Cavanaugh","given":"Colleen M."}],"issued":{"date-parts":[["2008",12,4]]}}}],"schema":"https://github.com/citation-style-language/schema/raw/master/csl-citation.json"} </w:instrText>
-      </w:r>
-      <w:r>
-        <w:rPr>
-          <w:lang w:val="en-US"/>
-        </w:rPr>
-        <w:fldChar w:fldCharType="separate"/>
-      </w:r>
-      <w:r>
-        <w:rPr>
-          <w:noProof/>
-          <w:lang w:val="en-US"/>
-        </w:rPr>
-        <w:t>[18]</w:t>
-      </w:r>
-      <w:r>
-        <w:rPr>
-          <w:lang w:val="en-US"/>
-        </w:rPr>
-        <w:fldChar w:fldCharType="end"/>
-      </w:r>
-      <w:r>
-        <w:rPr>
-          <w:lang w:val="en-US"/>
-        </w:rPr>
-        <w:t xml:space="preserve">, </w:t>
-      </w:r>
-      <w:r>
-        <w:rPr>
-          <w:lang w:val="en-US"/>
-        </w:rPr>
-        <w:t>since the use of nitrate as an electron acceptor would reduce the symbiont’s requirement for oxygen and</w:t>
-      </w:r>
-      <w:r>
-        <w:rPr>
-          <w:lang w:val="en-US"/>
-        </w:rPr>
-        <w:t xml:space="preserve">, </w:t>
-      </w:r>
-      <w:r>
-        <w:rPr>
-          <w:lang w:val="en-US"/>
-        </w:rPr>
-        <w:t>consequently</w:t>
-      </w:r>
-      <w:r>
-        <w:rPr>
-          <w:lang w:val="en-US"/>
-        </w:rPr>
-        <w:t xml:space="preserve">, </w:t>
-      </w:r>
-      <w:r>
-        <w:rPr>
-          <w:lang w:val="en-US"/>
-        </w:rPr>
-        <w:t>al</w:t>
-      </w:r>
-      <w:r>
-        <w:rPr>
-          <w:lang w:val="en-US"/>
-        </w:rPr>
-        <w:t>low the host to utilize the limited</w:t>
-      </w:r>
-      <w:r>
-        <w:rPr>
-          <w:lang w:val="en-US"/>
-        </w:rPr>
-        <w:t xml:space="preserve"> oxygen </w:t>
-      </w:r>
-      <w:r>
-        <w:rPr>
-          <w:lang w:val="en-US"/>
-        </w:rPr>
-        <w:t>present without competition with the symbiont</w:t>
-      </w:r>
-      <w:r>
-        <w:rPr>
-          <w:lang w:val="en-US"/>
-        </w:rPr>
-        <w:t xml:space="preserve">. </w:t>
-      </w:r>
-      <w:r>
-        <w:rPr>
-          <w:lang w:val="en-US"/>
-        </w:rPr>
         <w:t>These assumptions agree with f</w:t>
       </w:r>
       <w:r>
@@ -20489,7 +20589,6 @@
           <w:b/>
           <w:lang w:val="en-US"/>
         </w:rPr>
-        <w:lastRenderedPageBreak/>
         <w:t>Conclusions</w:t>
       </w:r>
     </w:p>
@@ -20528,7 +20627,14 @@
         <w:rPr>
           <w:lang w:val="en-US"/>
         </w:rPr>
-        <w:t>and that factors affecting symbiont clonality strongly influence the rate of RGE</w:t>
+        <w:t xml:space="preserve">and that factors affecting </w:t>
+      </w:r>
+      <w:r>
+        <w:rPr>
+          <w:lang w:val="en-US"/>
+        </w:rPr>
+        <w:lastRenderedPageBreak/>
+        <w:t>symbiont clonality strongly influence the rate of RGE</w:t>
       </w:r>
       <w:r>
         <w:rPr>
@@ -20986,44 +21092,44 @@
         <w:rPr>
           <w:lang w:val="en-US"/>
         </w:rPr>
-        <w:t xml:space="preserve"> was sequenced as </w:t>
+        <w:t xml:space="preserve"> was sequenced as part of a project titled ‘Understanding the deep-sea biosphere on seafloor hydrothermal vents in the Indian Ridge’ funded </w:t>
+      </w:r>
+      <w:r>
+        <w:rPr>
+          <w:lang w:val="en-US"/>
+        </w:rPr>
+        <w:t xml:space="preserve">by </w:t>
+      </w:r>
+      <w:r>
+        <w:rPr>
+          <w:lang w:val="en-US"/>
+        </w:rPr>
+        <w:t xml:space="preserve">the </w:t>
+      </w:r>
+      <w:r>
+        <w:rPr>
+          <w:lang w:val="en-US"/>
+        </w:rPr>
+        <w:t xml:space="preserve">Korean </w:t>
+      </w:r>
+      <w:r>
+        <w:rPr>
+          <w:lang w:val="en-US"/>
+        </w:rPr>
+        <w:t>Ministry of Oceans and Fisheries</w:t>
+      </w:r>
+      <w:r>
+        <w:rPr>
+          <w:lang w:val="en-US"/>
+        </w:rPr>
+        <w:t xml:space="preserve"> (grant </w:t>
       </w:r>
       <w:r>
         <w:rPr>
           <w:lang w:val="en-US"/>
         </w:rPr>
         <w:lastRenderedPageBreak/>
-        <w:t xml:space="preserve">part of a project titled ‘Understanding the deep-sea biosphere on seafloor hydrothermal vents in the Indian Ridge’ funded </w:t>
-      </w:r>
-      <w:r>
-        <w:rPr>
-          <w:lang w:val="en-US"/>
-        </w:rPr>
-        <w:t xml:space="preserve">by </w:t>
-      </w:r>
-      <w:r>
-        <w:rPr>
-          <w:lang w:val="en-US"/>
-        </w:rPr>
-        <w:t xml:space="preserve">the </w:t>
-      </w:r>
-      <w:r>
-        <w:rPr>
-          <w:lang w:val="en-US"/>
-        </w:rPr>
-        <w:t xml:space="preserve">Korean </w:t>
-      </w:r>
-      <w:r>
-        <w:rPr>
-          <w:lang w:val="en-US"/>
-        </w:rPr>
-        <w:t>Ministry of Oceans and Fisheries</w:t>
-      </w:r>
-      <w:r>
-        <w:rPr>
-          <w:lang w:val="en-US"/>
-        </w:rPr>
-        <w:t xml:space="preserve"> (grant number 20170411 to Y.J.W.)</w:t>
+        <w:t>number 20170411 to Y.J.W.)</w:t>
       </w:r>
       <w:r>
         <w:rPr>
@@ -33723,11 +33829,20 @@
           <w:color w:val="000000" w:themeColor="text1"/>
           <w:lang w:val="en-US"/>
         </w:rPr>
-        <w:t xml:space="preserve"> CDC </w:t>
+        <w:t xml:space="preserve"> </w:t>
       </w:r>
       <w:r>
         <w:rPr>
           <w:color w:val="000000" w:themeColor="text1"/>
+          <w:highlight w:val="yellow"/>
+          <w:lang w:val="en-US"/>
+        </w:rPr>
+        <w:t xml:space="preserve">CDC </w:t>
+      </w:r>
+      <w:r>
+        <w:rPr>
+          <w:color w:val="000000" w:themeColor="text1"/>
+          <w:highlight w:val="yellow"/>
           <w:lang w:val="en-US"/>
         </w:rPr>
         <w:t>values</w:t>
@@ -33735,6 +33850,7 @@
       <w:r>
         <w:rPr>
           <w:color w:val="000000" w:themeColor="text1"/>
+          <w:highlight w:val="yellow"/>
           <w:lang w:val="en-US"/>
         </w:rPr>
         <w:t xml:space="preserve"> were significantly lower in </w:t>
@@ -33742,6 +33858,7 @@
       <w:r>
         <w:rPr>
           <w:color w:val="000000" w:themeColor="text1"/>
+          <w:highlight w:val="yellow"/>
           <w:lang w:val="en-US"/>
         </w:rPr>
         <w:t>Clade I compared to Clade II</w:t>
@@ -33749,6 +33866,7 @@
       <w:r>
         <w:rPr>
           <w:color w:val="000000" w:themeColor="text1"/>
+          <w:highlight w:val="yellow"/>
           <w:lang w:val="en-US"/>
         </w:rPr>
         <w:t xml:space="preserve">, </w:t>
@@ -33756,6 +33874,7 @@
       <w:r>
         <w:rPr>
           <w:color w:val="000000" w:themeColor="text1"/>
+          <w:highlight w:val="yellow"/>
           <w:lang w:val="en-US"/>
         </w:rPr>
         <w:t xml:space="preserve">and CDC and k values were significantly lower in </w:t>
@@ -33763,6 +33882,7 @@
       <w:r>
         <w:rPr>
           <w:color w:val="000000" w:themeColor="text1"/>
+          <w:highlight w:val="yellow"/>
           <w:lang w:val="en-US"/>
         </w:rPr>
         <w:t xml:space="preserve">Clade I and Clade II </w:t>
@@ -33770,6 +33890,7 @@
       <w:r>
         <w:rPr>
           <w:color w:val="000000" w:themeColor="text1"/>
+          <w:highlight w:val="yellow"/>
           <w:lang w:val="en-US"/>
         </w:rPr>
         <w:t>with respect</w:t>
@@ -33777,6 +33898,7 @@
       <w:r>
         <w:rPr>
           <w:color w:val="000000" w:themeColor="text1"/>
+          <w:highlight w:val="yellow"/>
           <w:lang w:val="en-US"/>
         </w:rPr>
         <w:t xml:space="preserve"> to </w:t>
@@ -33784,6 +33906,7 @@
       <w:r>
         <w:rPr>
           <w:color w:val="000000" w:themeColor="text1"/>
+          <w:highlight w:val="yellow"/>
           <w:lang w:val="en-US"/>
         </w:rPr>
         <w:t xml:space="preserve">the </w:t>
@@ -33791,6 +33914,7 @@
       <w:r>
         <w:rPr>
           <w:color w:val="000000" w:themeColor="text1"/>
+          <w:highlight w:val="yellow"/>
           <w:lang w:val="en-US"/>
         </w:rPr>
         <w:t xml:space="preserve">outgroup </w:t>
@@ -33798,6 +33922,7 @@
       <w:r>
         <w:rPr>
           <w:color w:val="000000" w:themeColor="text1"/>
+          <w:highlight w:val="yellow"/>
           <w:lang w:val="en-US"/>
         </w:rPr>
         <w:t>(</w:t>
@@ -33805,6 +33930,7 @@
       <w:r>
         <w:rPr>
           <w:color w:val="000000" w:themeColor="text1"/>
+          <w:highlight w:val="yellow"/>
           <w:lang w:val="en-US"/>
         </w:rPr>
         <w:t xml:space="preserve">paired </w:t>
@@ -33812,9 +33938,17 @@
       <w:r>
         <w:rPr>
           <w:color w:val="000000" w:themeColor="text1"/>
-          <w:lang w:val="en-US"/>
-        </w:rPr>
-        <w:t xml:space="preserve">Wilcoxon-Mann Whitney test p-value &lt; 0.01). </w:t>
+          <w:highlight w:val="yellow"/>
+          <w:lang w:val="en-US"/>
+        </w:rPr>
+        <w:t>Wilcoxon-Mann Whitney test p-value &lt; 0.01).</w:t>
+      </w:r>
+      <w:r>
+        <w:rPr>
+          <w:color w:val="000000" w:themeColor="text1"/>
+          <w:lang w:val="en-US"/>
+        </w:rPr>
+        <w:t xml:space="preserve"> </w:t>
       </w:r>
     </w:p>
     <w:p>

</xml_diff>